<commit_message>
Starting make a DOC
</commit_message>
<xml_diff>
--- a/DOC/Записка.docx
+++ b/DOC/Записка.docx
@@ -102,6 +102,166 @@
               </w:rPr>
               <w:t>ИСХОДНЫХ ДАННЫХ</w:t>
             </w:r>
+            <w:r>
+              <w:rPr>
+                <w:szCs w:val="28"/>
+              </w:rPr>
+              <w:t xml:space="preserve"> </w:t>
+            </w:r>
+            <w:r>
+              <w:rPr>
+                <w:szCs w:val="28"/>
+              </w:rPr>
+              <w:t>И ПОСТАНОВКА ЗАДАЧИ</w:t>
+            </w:r>
+          </w:p>
+        </w:tc>
+        <w:tc>
+          <w:tcPr>
+            <w:tcW w:w="897" w:type="dxa"/>
+          </w:tcPr>
+          <w:p>
+            <w:pPr>
+              <w:spacing w:after="0"/>
+              <w:ind w:left="0" w:right="0" w:firstLine="0"/>
+              <w:rPr>
+                <w:rFonts w:ascii="Times New Roman" w:hAnsi="Times New Roman" w:cs="Times New Roman"/>
+                <w:szCs w:val="28"/>
+              </w:rPr>
+            </w:pPr>
+          </w:p>
+        </w:tc>
+      </w:tr>
+      <w:tr>
+        <w:tc>
+          <w:tcPr>
+            <w:tcW w:w="8673" w:type="dxa"/>
+          </w:tcPr>
+          <w:p>
+            <w:pPr>
+              <w:pStyle w:val="a9"/>
+              <w:numPr>
+                <w:ilvl w:val="1"/>
+                <w:numId w:val="1"/>
+              </w:numPr>
+              <w:contextualSpacing/>
+              <w:rPr>
+                <w:szCs w:val="28"/>
+              </w:rPr>
+            </w:pPr>
+            <w:r>
+              <w:rPr>
+                <w:szCs w:val="28"/>
+              </w:rPr>
+              <w:t>Анализ</w:t>
+            </w:r>
+            <w:r>
+              <w:rPr>
+                <w:szCs w:val="28"/>
+              </w:rPr>
+              <w:t xml:space="preserve"> предметной области</w:t>
+            </w:r>
+            <w:r>
+              <w:rPr>
+                <w:szCs w:val="28"/>
+              </w:rPr>
+              <w:t xml:space="preserve"> и постановка задачи</w:t>
+            </w:r>
+          </w:p>
+        </w:tc>
+        <w:tc>
+          <w:tcPr>
+            <w:tcW w:w="897" w:type="dxa"/>
+          </w:tcPr>
+          <w:p>
+            <w:pPr>
+              <w:spacing w:after="0"/>
+              <w:ind w:left="0" w:right="0" w:firstLine="0"/>
+              <w:rPr>
+                <w:rFonts w:ascii="Times New Roman" w:hAnsi="Times New Roman" w:cs="Times New Roman"/>
+                <w:szCs w:val="28"/>
+              </w:rPr>
+            </w:pPr>
+          </w:p>
+        </w:tc>
+      </w:tr>
+      <w:tr>
+        <w:tc>
+          <w:tcPr>
+            <w:tcW w:w="8673" w:type="dxa"/>
+          </w:tcPr>
+          <w:p>
+            <w:pPr>
+              <w:pStyle w:val="a9"/>
+              <w:numPr>
+                <w:ilvl w:val="1"/>
+                <w:numId w:val="1"/>
+              </w:numPr>
+              <w:contextualSpacing/>
+              <w:rPr>
+                <w:szCs w:val="28"/>
+              </w:rPr>
+            </w:pPr>
+            <w:r>
+              <w:rPr>
+                <w:szCs w:val="28"/>
+              </w:rPr>
+              <w:t>Постановка задачи</w:t>
+            </w:r>
+            <w:r>
+              <w:rPr>
+                <w:szCs w:val="28"/>
+                <w:lang w:val="en-US"/>
+              </w:rPr>
+              <w:t xml:space="preserve"> </w:t>
+            </w:r>
+            <w:r>
+              <w:rPr>
+                <w:szCs w:val="28"/>
+              </w:rPr>
+              <w:t>проектирования</w:t>
+            </w:r>
+          </w:p>
+        </w:tc>
+        <w:tc>
+          <w:tcPr>
+            <w:tcW w:w="897" w:type="dxa"/>
+          </w:tcPr>
+          <w:p>
+            <w:pPr>
+              <w:spacing w:after="0"/>
+              <w:ind w:left="0" w:right="0" w:firstLine="0"/>
+              <w:rPr>
+                <w:rFonts w:ascii="Times New Roman" w:hAnsi="Times New Roman" w:cs="Times New Roman"/>
+                <w:szCs w:val="28"/>
+              </w:rPr>
+            </w:pPr>
+          </w:p>
+        </w:tc>
+      </w:tr>
+      <w:tr>
+        <w:tc>
+          <w:tcPr>
+            <w:tcW w:w="8673" w:type="dxa"/>
+          </w:tcPr>
+          <w:p>
+            <w:pPr>
+              <w:pStyle w:val="a9"/>
+              <w:numPr>
+                <w:ilvl w:val="0"/>
+                <w:numId w:val="1"/>
+              </w:numPr>
+              <w:contextualSpacing/>
+              <w:rPr>
+                <w:szCs w:val="28"/>
+              </w:rPr>
+            </w:pPr>
+            <w:r>
+              <w:rPr>
+                <w:szCs w:val="28"/>
+              </w:rPr>
+              <w:t>ПРОЕКТИРОВАНИЕ ПРОГРАММНОГО ОБЕСПЕЧЕНИЯ</w:t>
+            </w:r>
           </w:p>
         </w:tc>
         <w:tc>
@@ -142,13 +302,48 @@
               <w:rPr>
                 <w:szCs w:val="28"/>
               </w:rPr>
-              <w:t>Анализ</w:t>
+              <w:t>Алгоритмы работы клиента и сервера</w:t>
             </w:r>
+          </w:p>
+        </w:tc>
+        <w:tc>
+          <w:tcPr>
+            <w:tcW w:w="897" w:type="dxa"/>
+          </w:tcPr>
+          <w:p>
+            <w:pPr>
+              <w:spacing w:after="0"/>
+              <w:ind w:left="0" w:right="0" w:firstLine="0"/>
+              <w:rPr>
+                <w:rFonts w:ascii="Times New Roman" w:hAnsi="Times New Roman" w:cs="Times New Roman"/>
+                <w:szCs w:val="28"/>
+              </w:rPr>
+            </w:pPr>
+          </w:p>
+        </w:tc>
+      </w:tr>
+      <w:tr>
+        <w:tc>
+          <w:tcPr>
+            <w:tcW w:w="8673" w:type="dxa"/>
+          </w:tcPr>
+          <w:p>
+            <w:pPr>
+              <w:pStyle w:val="a9"/>
+              <w:numPr>
+                <w:ilvl w:val="1"/>
+                <w:numId w:val="1"/>
+              </w:numPr>
+              <w:contextualSpacing/>
+              <w:rPr>
+                <w:szCs w:val="28"/>
+              </w:rPr>
+            </w:pPr>
             <w:r>
               <w:rPr>
                 <w:szCs w:val="28"/>
               </w:rPr>
-              <w:t xml:space="preserve"> предметной области</w:t>
+              <w:t>Макет пользовательского интерфейса</w:t>
             </w:r>
           </w:p>
         </w:tc>
@@ -231,13 +426,31 @@
               <w:rPr>
                 <w:szCs w:val="28"/>
               </w:rPr>
-              <w:t>П</w:t>
+              <w:t>Р</w:t>
             </w:r>
             <w:r>
               <w:rPr>
                 <w:szCs w:val="28"/>
               </w:rPr>
-              <w:t>РОГРАММНОЕ ПРОЕКТИРОВНИЕ</w:t>
+              <w:t>ЕАЛИЗАЦИЯ</w:t>
+            </w:r>
+            <w:r>
+              <w:rPr>
+                <w:szCs w:val="28"/>
+              </w:rPr>
+              <w:t xml:space="preserve"> И ТЕСТИРОВАНИЕ </w:t>
+            </w:r>
+            <w:r>
+              <w:rPr>
+                <w:szCs w:val="28"/>
+              </w:rPr>
+              <w:t>ПРОГРАММНОГО ОБЕ</w:t>
+            </w:r>
+            <w:r>
+              <w:rPr>
+                <w:szCs w:val="28"/>
+              </w:rPr>
+              <w:t>СПЕЧЕНИЯ</w:t>
             </w:r>
           </w:p>
         </w:tc>
@@ -252,91 +465,6 @@
               <w:rPr>
                 <w:rFonts w:ascii="Times New Roman" w:hAnsi="Times New Roman" w:cs="Times New Roman"/>
                 <w:szCs w:val="28"/>
-                <w:lang w:val="en-US"/>
-              </w:rPr>
-            </w:pPr>
-          </w:p>
-        </w:tc>
-      </w:tr>
-      <w:tr>
-        <w:tc>
-          <w:tcPr>
-            <w:tcW w:w="8673" w:type="dxa"/>
-          </w:tcPr>
-          <w:p>
-            <w:pPr>
-              <w:pStyle w:val="a9"/>
-              <w:numPr>
-                <w:ilvl w:val="1"/>
-                <w:numId w:val="1"/>
-              </w:numPr>
-              <w:contextualSpacing/>
-              <w:rPr>
-                <w:szCs w:val="28"/>
-              </w:rPr>
-            </w:pPr>
-            <w:r>
-              <w:rPr>
-                <w:szCs w:val="28"/>
-              </w:rPr>
-              <w:t>Функции клиента и сервера</w:t>
-            </w:r>
-          </w:p>
-        </w:tc>
-        <w:tc>
-          <w:tcPr>
-            <w:tcW w:w="897" w:type="dxa"/>
-          </w:tcPr>
-          <w:p>
-            <w:pPr>
-              <w:spacing w:after="0"/>
-              <w:ind w:left="0" w:right="0" w:firstLine="0"/>
-              <w:rPr>
-                <w:rFonts w:ascii="Times New Roman" w:hAnsi="Times New Roman" w:cs="Times New Roman"/>
-                <w:szCs w:val="28"/>
-                <w:lang w:val="en-US"/>
-              </w:rPr>
-            </w:pPr>
-          </w:p>
-        </w:tc>
-      </w:tr>
-      <w:tr>
-        <w:tc>
-          <w:tcPr>
-            <w:tcW w:w="8673" w:type="dxa"/>
-          </w:tcPr>
-          <w:p>
-            <w:pPr>
-              <w:pStyle w:val="a9"/>
-              <w:numPr>
-                <w:ilvl w:val="1"/>
-                <w:numId w:val="1"/>
-              </w:numPr>
-              <w:contextualSpacing/>
-              <w:rPr>
-                <w:szCs w:val="28"/>
-              </w:rPr>
-            </w:pPr>
-            <w:r>
-              <w:rPr>
-                <w:szCs w:val="28"/>
-              </w:rPr>
-              <w:t>Макет пользовательского интерфейса</w:t>
-            </w:r>
-          </w:p>
-        </w:tc>
-        <w:tc>
-          <w:tcPr>
-            <w:tcW w:w="897" w:type="dxa"/>
-          </w:tcPr>
-          <w:p>
-            <w:pPr>
-              <w:spacing w:after="0"/>
-              <w:ind w:left="0" w:right="0" w:firstLine="0"/>
-              <w:rPr>
-                <w:rFonts w:ascii="Times New Roman" w:hAnsi="Times New Roman" w:cs="Times New Roman"/>
-                <w:szCs w:val="28"/>
-                <w:lang w:val="en-US"/>
               </w:rPr>
             </w:pPr>
           </w:p>
@@ -404,48 +532,7 @@
               <w:rPr>
                 <w:szCs w:val="28"/>
               </w:rPr>
-              <w:t>Алгоритм работы клиента и сервера</w:t>
-            </w:r>
-          </w:p>
-        </w:tc>
-        <w:tc>
-          <w:tcPr>
-            <w:tcW w:w="897" w:type="dxa"/>
-          </w:tcPr>
-          <w:p>
-            <w:pPr>
-              <w:spacing w:after="0"/>
-              <w:ind w:left="0" w:right="0" w:firstLine="0"/>
-              <w:rPr>
-                <w:rFonts w:ascii="Times New Roman" w:hAnsi="Times New Roman" w:cs="Times New Roman"/>
-                <w:szCs w:val="28"/>
-              </w:rPr>
-            </w:pPr>
-          </w:p>
-        </w:tc>
-      </w:tr>
-      <w:tr>
-        <w:tc>
-          <w:tcPr>
-            <w:tcW w:w="8673" w:type="dxa"/>
-          </w:tcPr>
-          <w:p>
-            <w:pPr>
-              <w:pStyle w:val="a9"/>
-              <w:numPr>
-                <w:ilvl w:val="0"/>
-                <w:numId w:val="1"/>
-              </w:numPr>
-              <w:contextualSpacing/>
-              <w:rPr>
-                <w:szCs w:val="28"/>
-              </w:rPr>
-            </w:pPr>
-            <w:r>
-              <w:rPr>
-                <w:szCs w:val="28"/>
-              </w:rPr>
-              <w:t>ПРОГРАММНАЯ РЕАЛИЗАЦИЯ</w:t>
+              <w:t>Разработка архитектуры</w:t>
             </w:r>
           </w:p>
         </w:tc>
@@ -486,212 +573,7 @@
               <w:rPr>
                 <w:szCs w:val="28"/>
               </w:rPr>
-              <w:t>Детальная реализация функциональной частей программного обеспечения</w:t>
-            </w:r>
-          </w:p>
-        </w:tc>
-        <w:tc>
-          <w:tcPr>
-            <w:tcW w:w="897" w:type="dxa"/>
-          </w:tcPr>
-          <w:p>
-            <w:pPr>
-              <w:spacing w:after="0"/>
-              <w:ind w:left="0" w:right="0" w:firstLine="0"/>
-              <w:rPr>
-                <w:rFonts w:ascii="Times New Roman" w:hAnsi="Times New Roman" w:cs="Times New Roman"/>
-                <w:szCs w:val="28"/>
-              </w:rPr>
-            </w:pPr>
-          </w:p>
-        </w:tc>
-      </w:tr>
-      <w:tr>
-        <w:tc>
-          <w:tcPr>
-            <w:tcW w:w="8673" w:type="dxa"/>
-          </w:tcPr>
-          <w:p>
-            <w:pPr>
-              <w:pStyle w:val="a9"/>
-              <w:numPr>
-                <w:ilvl w:val="2"/>
-                <w:numId w:val="1"/>
-              </w:numPr>
-              <w:contextualSpacing/>
-              <w:rPr>
-                <w:szCs w:val="28"/>
-              </w:rPr>
-            </w:pPr>
-            <w:r>
-              <w:rPr>
-                <w:szCs w:val="28"/>
-              </w:rPr>
-              <w:t>Реализация функциональной части клиента и сервера</w:t>
-            </w:r>
-          </w:p>
-        </w:tc>
-        <w:tc>
-          <w:tcPr>
-            <w:tcW w:w="897" w:type="dxa"/>
-          </w:tcPr>
-          <w:p>
-            <w:pPr>
-              <w:spacing w:after="0"/>
-              <w:ind w:left="0" w:right="0" w:firstLine="0"/>
-              <w:rPr>
-                <w:rFonts w:ascii="Times New Roman" w:hAnsi="Times New Roman" w:cs="Times New Roman"/>
-                <w:szCs w:val="28"/>
-              </w:rPr>
-            </w:pPr>
-          </w:p>
-        </w:tc>
-      </w:tr>
-      <w:tr>
-        <w:tc>
-          <w:tcPr>
-            <w:tcW w:w="8673" w:type="dxa"/>
-          </w:tcPr>
-          <w:p>
-            <w:pPr>
-              <w:pStyle w:val="a9"/>
-              <w:numPr>
-                <w:ilvl w:val="2"/>
-                <w:numId w:val="1"/>
-              </w:numPr>
-              <w:contextualSpacing/>
-              <w:rPr>
-                <w:szCs w:val="28"/>
-              </w:rPr>
-            </w:pPr>
-            <w:r>
-              <w:rPr>
-                <w:szCs w:val="28"/>
-              </w:rPr>
-              <w:t>Реализация пользовательского интерфейса клиента</w:t>
-            </w:r>
-          </w:p>
-        </w:tc>
-        <w:tc>
-          <w:tcPr>
-            <w:tcW w:w="897" w:type="dxa"/>
-          </w:tcPr>
-          <w:p>
-            <w:pPr>
-              <w:spacing w:after="0"/>
-              <w:ind w:left="0" w:right="0" w:firstLine="0"/>
-              <w:rPr>
-                <w:rFonts w:ascii="Times New Roman" w:hAnsi="Times New Roman" w:cs="Times New Roman"/>
-                <w:szCs w:val="28"/>
-              </w:rPr>
-            </w:pPr>
-          </w:p>
-        </w:tc>
-      </w:tr>
-      <w:tr>
-        <w:tc>
-          <w:tcPr>
-            <w:tcW w:w="8673" w:type="dxa"/>
-          </w:tcPr>
-          <w:p>
-            <w:pPr>
-              <w:pStyle w:val="a9"/>
-              <w:numPr>
-                <w:ilvl w:val="1"/>
-                <w:numId w:val="1"/>
-              </w:numPr>
-              <w:contextualSpacing/>
-              <w:rPr>
-                <w:szCs w:val="28"/>
-              </w:rPr>
-            </w:pPr>
-            <w:r>
-              <w:rPr>
-                <w:szCs w:val="28"/>
-              </w:rPr>
-              <w:t>Сопроводительная документация программного обеспечения</w:t>
-            </w:r>
-          </w:p>
-        </w:tc>
-        <w:tc>
-          <w:tcPr>
-            <w:tcW w:w="897" w:type="dxa"/>
-          </w:tcPr>
-          <w:p>
-            <w:pPr>
-              <w:spacing w:after="0"/>
-              <w:ind w:left="0" w:right="0" w:firstLine="0"/>
-              <w:rPr>
-                <w:rFonts w:ascii="Times New Roman" w:hAnsi="Times New Roman" w:cs="Times New Roman"/>
-                <w:szCs w:val="28"/>
-              </w:rPr>
-            </w:pPr>
-          </w:p>
-        </w:tc>
-      </w:tr>
-      <w:tr>
-        <w:tc>
-          <w:tcPr>
-            <w:tcW w:w="8673" w:type="dxa"/>
-          </w:tcPr>
-          <w:p>
-            <w:pPr>
-              <w:pStyle w:val="a9"/>
-              <w:numPr>
-                <w:ilvl w:val="2"/>
-                <w:numId w:val="1"/>
-              </w:numPr>
-              <w:contextualSpacing/>
-              <w:rPr>
-                <w:szCs w:val="28"/>
-              </w:rPr>
-            </w:pPr>
-            <w:r>
-              <w:rPr>
-                <w:szCs w:val="28"/>
-              </w:rPr>
-              <w:t>Описание установки и запуска приложения</w:t>
-            </w:r>
-          </w:p>
-        </w:tc>
-        <w:tc>
-          <w:tcPr>
-            <w:tcW w:w="897" w:type="dxa"/>
-          </w:tcPr>
-          <w:p>
-            <w:pPr>
-              <w:spacing w:after="0"/>
-              <w:ind w:left="0" w:right="0" w:firstLine="0"/>
-              <w:rPr>
-                <w:rFonts w:ascii="Times New Roman" w:hAnsi="Times New Roman" w:cs="Times New Roman"/>
-                <w:szCs w:val="28"/>
-              </w:rPr>
-            </w:pPr>
-          </w:p>
-        </w:tc>
-      </w:tr>
-      <w:tr>
-        <w:tc>
-          <w:tcPr>
-            <w:tcW w:w="8673" w:type="dxa"/>
-          </w:tcPr>
-          <w:p>
-            <w:pPr>
-              <w:pStyle w:val="a9"/>
-              <w:numPr>
-                <w:ilvl w:val="2"/>
-                <w:numId w:val="1"/>
-              </w:numPr>
-              <w:contextualSpacing/>
-              <w:rPr>
-                <w:szCs w:val="28"/>
-              </w:rPr>
-            </w:pPr>
-            <w:r>
-              <w:rPr>
-                <w:szCs w:val="28"/>
-              </w:rPr>
-              <w:t>Руководство пользователя</w:t>
+              <w:t>Разработка интерфейса</w:t>
             </w:r>
           </w:p>
         </w:tc>
@@ -959,7 +841,7 @@
     </w:p>
     <w:p>
       <w:pPr>
-        <w:pStyle w:val="1"/>
+        <w:pStyle w:val="10"/>
       </w:pPr>
       <w:r>
         <w:t>1.1</w:t>
@@ -975,6 +857,12 @@
       </w:r>
       <w:r>
         <w:t>предметной области</w:t>
+      </w:r>
+      <w:r>
+        <w:t xml:space="preserve"> </w:t>
+      </w:r>
+      <w:r>
+        <w:t>и постановка задачи</w:t>
       </w:r>
     </w:p>
     <w:p>
@@ -1066,6 +954,13 @@
           <w:rFonts w:ascii="Times New Roman" w:hAnsi="Times New Roman" w:cs="Times New Roman"/>
           <w:szCs w:val="28"/>
         </w:rPr>
+        <w:t xml:space="preserve"> клиента</w:t>
+      </w:r>
+      <w:r>
+        <w:rPr>
+          <w:rFonts w:ascii="Times New Roman" w:hAnsi="Times New Roman" w:cs="Times New Roman"/>
+          <w:szCs w:val="28"/>
+        </w:rPr>
         <w:t>.</w:t>
       </w:r>
     </w:p>
@@ -1075,10 +970,23 @@
           <w:shd w:val="clear" w:color="auto" w:fill="FFFFFF"/>
         </w:rPr>
       </w:pPr>
+      <w:r>
+        <w:rPr>
+          <w:shd w:val="clear" w:color="auto" w:fill="FFFFFF"/>
+        </w:rPr>
+        <w:t>…(клиент-серверное приложение, службы)</w:t>
+      </w:r>
     </w:p>
     <w:p>
       <w:pPr>
-        <w:pStyle w:val="1"/>
+        <w:rPr>
+          <w:shd w:val="clear" w:color="auto" w:fill="FFFFFF"/>
+        </w:rPr>
+      </w:pPr>
+    </w:p>
+    <w:p>
+      <w:pPr>
+        <w:pStyle w:val="10"/>
       </w:pPr>
       <w:r>
         <w:t>1.2</w:t>
@@ -1090,8 +998,529 @@
         <w:t>Выбор специального и общесистемного программного обеспечения</w:t>
       </w:r>
     </w:p>
-    <w:p/>
-    <w:p/>
+    <w:p>
+      <w:pPr>
+        <w:pStyle w:val="a9"/>
+        <w:numPr>
+          <w:ilvl w:val="0"/>
+          <w:numId w:val="4"/>
+        </w:numPr>
+        <w:spacing w:after="120"/>
+        <w:ind w:left="754" w:hanging="357"/>
+        <w:contextualSpacing/>
+        <w:rPr>
+          <w:szCs w:val="28"/>
+        </w:rPr>
+      </w:pPr>
+      <w:r>
+        <w:rPr>
+          <w:szCs w:val="28"/>
+        </w:rPr>
+        <w:t xml:space="preserve">Язык разработки – </w:t>
+      </w:r>
+      <w:r>
+        <w:rPr>
+          <w:szCs w:val="28"/>
+        </w:rPr>
+        <w:t>C++;</w:t>
+      </w:r>
+    </w:p>
+    <w:p>
+      <w:r>
+        <w:t xml:space="preserve">Для разработки приложения был выбран язык программирования </w:t>
+      </w:r>
+      <w:r>
+        <w:rPr>
+          <w:lang w:val="en-US"/>
+        </w:rPr>
+        <w:t>C</w:t>
+      </w:r>
+      <w:r>
+        <w:t>++.</w:t>
+      </w:r>
+      <w:r>
+        <w:t xml:space="preserve"> Причиной тому послужили его популярность (другие </w:t>
+      </w:r>
+      <w:r>
+        <w:t>разработчики</w:t>
+      </w:r>
+      <w:r>
+        <w:t xml:space="preserve"> смогут легче отладить</w:t>
+      </w:r>
+      <w:r>
+        <w:t>/</w:t>
+      </w:r>
+      <w:r>
+        <w:t>доработать программу), кроссплатформенность</w:t>
+      </w:r>
+      <w:r>
+        <w:t>.</w:t>
+      </w:r>
+    </w:p>
+    <w:p>
+      <w:pPr>
+        <w:pStyle w:val="a9"/>
+        <w:numPr>
+          <w:ilvl w:val="0"/>
+          <w:numId w:val="4"/>
+        </w:numPr>
+        <w:spacing w:after="120"/>
+        <w:ind w:left="754" w:hanging="357"/>
+        <w:contextualSpacing/>
+        <w:rPr>
+          <w:szCs w:val="28"/>
+        </w:rPr>
+      </w:pPr>
+      <w:r>
+        <w:rPr>
+          <w:szCs w:val="28"/>
+        </w:rPr>
+        <w:t>Среда</w:t>
+      </w:r>
+      <w:r>
+        <w:rPr>
+          <w:szCs w:val="28"/>
+        </w:rPr>
+        <w:t xml:space="preserve"> </w:t>
+      </w:r>
+      <w:r>
+        <w:rPr>
+          <w:szCs w:val="28"/>
+        </w:rPr>
+        <w:t>разработки</w:t>
+      </w:r>
+      <w:r>
+        <w:rPr>
+          <w:szCs w:val="28"/>
+        </w:rPr>
+        <w:t xml:space="preserve"> – </w:t>
+      </w:r>
+      <w:r>
+        <w:rPr>
+          <w:szCs w:val="28"/>
+          <w:lang w:val="en-US"/>
+        </w:rPr>
+        <w:t>Bloodshed</w:t>
+      </w:r>
+      <w:r>
+        <w:rPr>
+          <w:szCs w:val="28"/>
+        </w:rPr>
+        <w:t xml:space="preserve"> </w:t>
+      </w:r>
+      <w:r>
+        <w:rPr>
+          <w:szCs w:val="28"/>
+          <w:lang w:val="en-US"/>
+        </w:rPr>
+        <w:t>Dev</w:t>
+      </w:r>
+      <w:r>
+        <w:rPr>
+          <w:szCs w:val="28"/>
+        </w:rPr>
+        <w:t>-</w:t>
+      </w:r>
+      <w:r>
+        <w:rPr>
+          <w:szCs w:val="28"/>
+          <w:lang w:val="en-US"/>
+        </w:rPr>
+        <w:t>C</w:t>
+      </w:r>
+      <w:r>
+        <w:rPr>
+          <w:szCs w:val="28"/>
+        </w:rPr>
+        <w:t>++;</w:t>
+      </w:r>
+    </w:p>
+    <w:p>
+      <w:r>
+        <w:t xml:space="preserve">В качестве среды разработки был выбран </w:t>
+      </w:r>
+      <w:r>
+        <w:rPr>
+          <w:lang w:val="en-US"/>
+        </w:rPr>
+        <w:t>DEV</w:t>
+      </w:r>
+      <w:r>
+        <w:t>-</w:t>
+      </w:r>
+      <w:r>
+        <w:rPr>
+          <w:lang w:val="en-US"/>
+        </w:rPr>
+        <w:t>C</w:t>
+      </w:r>
+      <w:r>
+        <w:t>++</w:t>
+      </w:r>
+      <w:r>
+        <w:t xml:space="preserve"> по следующим причинам</w:t>
+      </w:r>
+      <w:r>
+        <w:t>:</w:t>
+      </w:r>
+    </w:p>
+    <w:p>
+      <w:pPr>
+        <w:pStyle w:val="a9"/>
+        <w:numPr>
+          <w:ilvl w:val="0"/>
+          <w:numId w:val="42"/>
+        </w:numPr>
+        <w:spacing w:after="120" w:line="360" w:lineRule="auto"/>
+        <w:ind w:left="754" w:hanging="357"/>
+        <w:contextualSpacing/>
+        <w:rPr>
+          <w:szCs w:val="28"/>
+        </w:rPr>
+      </w:pPr>
+      <w:r>
+        <w:rPr>
+          <w:szCs w:val="28"/>
+        </w:rPr>
+        <w:t xml:space="preserve">Компилятор </w:t>
+      </w:r>
+      <w:r>
+        <w:rPr>
+          <w:szCs w:val="28"/>
+        </w:rPr>
+        <w:t>GCC (</w:t>
+      </w:r>
+      <w:r>
+        <w:rPr>
+          <w:szCs w:val="28"/>
+        </w:rPr>
+        <w:t>после компиляции программе не требуются дополнительные библиотеки времени выполнения – используется функции из стандартной библиотеки «</w:t>
+      </w:r>
+      <w:r>
+        <w:rPr>
+          <w:szCs w:val="28"/>
+          <w:lang w:val="en-US"/>
+        </w:rPr>
+        <w:t>msvcrt</w:t>
+      </w:r>
+      <w:r>
+        <w:rPr>
+          <w:szCs w:val="28"/>
+        </w:rPr>
+        <w:t>.</w:t>
+      </w:r>
+      <w:r>
+        <w:rPr>
+          <w:szCs w:val="28"/>
+          <w:lang w:val="en-US"/>
+        </w:rPr>
+        <w:t>dll</w:t>
+      </w:r>
+      <w:r>
+        <w:rPr>
+          <w:szCs w:val="28"/>
+        </w:rPr>
+        <w:t>»</w:t>
+      </w:r>
+      <w:r>
+        <w:rPr>
+          <w:szCs w:val="28"/>
+        </w:rPr>
+        <w:t>)</w:t>
+      </w:r>
+      <w:r>
+        <w:rPr>
+          <w:szCs w:val="28"/>
+        </w:rPr>
+        <w:t>;</w:t>
+      </w:r>
+    </w:p>
+    <w:p>
+      <w:pPr>
+        <w:pStyle w:val="a9"/>
+        <w:numPr>
+          <w:ilvl w:val="0"/>
+          <w:numId w:val="42"/>
+        </w:numPr>
+        <w:spacing w:after="120" w:line="360" w:lineRule="auto"/>
+        <w:ind w:left="754" w:hanging="357"/>
+        <w:contextualSpacing/>
+        <w:rPr>
+          <w:szCs w:val="28"/>
+        </w:rPr>
+      </w:pPr>
+      <w:r>
+        <w:rPr>
+          <w:szCs w:val="28"/>
+        </w:rPr>
+        <w:t>Оптимальное</w:t>
+      </w:r>
+      <w:r>
+        <w:rPr>
+          <w:szCs w:val="28"/>
+        </w:rPr>
+        <w:t xml:space="preserve"> </w:t>
+      </w:r>
+      <w:r>
+        <w:rPr>
+          <w:szCs w:val="28"/>
+        </w:rPr>
+        <w:t xml:space="preserve">для автора количество настроек, – меньшее, чем в других </w:t>
+      </w:r>
+      <w:r>
+        <w:rPr>
+          <w:szCs w:val="28"/>
+          <w:lang w:val="en-US"/>
+        </w:rPr>
+        <w:t>IDE</w:t>
+      </w:r>
+      <w:r>
+        <w:rPr>
+          <w:szCs w:val="28"/>
+        </w:rPr>
+        <w:t>;</w:t>
+      </w:r>
+    </w:p>
+    <w:p>
+      <w:pPr>
+        <w:pStyle w:val="a9"/>
+        <w:numPr>
+          <w:ilvl w:val="0"/>
+          <w:numId w:val="42"/>
+        </w:numPr>
+        <w:spacing w:after="120" w:line="360" w:lineRule="auto"/>
+        <w:ind w:left="754" w:hanging="357"/>
+        <w:contextualSpacing/>
+        <w:rPr>
+          <w:szCs w:val="28"/>
+        </w:rPr>
+      </w:pPr>
+      <w:r>
+        <w:rPr>
+          <w:szCs w:val="28"/>
+        </w:rPr>
+        <w:t>Удобное средство автоматического форматирования кода</w:t>
+      </w:r>
+      <w:r>
+        <w:rPr>
+          <w:szCs w:val="28"/>
+        </w:rPr>
+        <w:t xml:space="preserve"> </w:t>
+      </w:r>
+      <w:r>
+        <w:rPr>
+          <w:szCs w:val="28"/>
+        </w:rPr>
+        <w:t>–</w:t>
+      </w:r>
+      <w:r>
+        <w:rPr>
+          <w:szCs w:val="28"/>
+        </w:rPr>
+        <w:t xml:space="preserve"> </w:t>
+      </w:r>
+      <w:r>
+        <w:rPr>
+          <w:szCs w:val="28"/>
+          <w:lang w:val="en-US"/>
+        </w:rPr>
+        <w:t>AStyle</w:t>
+      </w:r>
+      <w:r>
+        <w:rPr>
+          <w:szCs w:val="28"/>
+        </w:rPr>
+        <w:t>.</w:t>
+      </w:r>
+    </w:p>
+    <w:p>
+      <w:r>
+        <w:t xml:space="preserve">Тем не менее, некоторым ограничением является то, что редактор среды </w:t>
+      </w:r>
+      <w:r>
+        <w:rPr>
+          <w:lang w:val="en-US"/>
+        </w:rPr>
+        <w:t>DEV</w:t>
+      </w:r>
+      <w:r>
+        <w:t>-</w:t>
+      </w:r>
+      <w:r>
+        <w:rPr>
+          <w:lang w:val="en-US"/>
+        </w:rPr>
+        <w:t>CPP</w:t>
+      </w:r>
+      <w:r>
+        <w:t xml:space="preserve"> не поддерживает кодировку </w:t>
+      </w:r>
+      <w:r>
+        <w:rPr>
+          <w:lang w:val="en-US"/>
+        </w:rPr>
+        <w:t>Unicode</w:t>
+      </w:r>
+      <w:r>
+        <w:t xml:space="preserve">. </w:t>
+      </w:r>
+      <w:r>
+        <w:t xml:space="preserve">В связи с этим, для дальнейшего развития проекта, возможно, потребуется использовать другие среды разработки (например, </w:t>
+      </w:r>
+      <w:r>
+        <w:rPr>
+          <w:lang w:val="en-US"/>
+        </w:rPr>
+        <w:t>Code</w:t>
+      </w:r>
+      <w:r>
+        <w:t xml:space="preserve"> </w:t>
+      </w:r>
+      <w:r>
+        <w:rPr>
+          <w:lang w:val="en-US"/>
+        </w:rPr>
+        <w:t>Blocks</w:t>
+      </w:r>
+      <w:r>
+        <w:t>)</w:t>
+      </w:r>
+      <w:r>
+        <w:t>.</w:t>
+      </w:r>
+    </w:p>
+    <w:p>
+      <w:pPr>
+        <w:pStyle w:val="a9"/>
+        <w:numPr>
+          <w:ilvl w:val="0"/>
+          <w:numId w:val="4"/>
+        </w:numPr>
+        <w:spacing w:after="120" w:line="360" w:lineRule="auto"/>
+        <w:ind w:left="754" w:hanging="357"/>
+        <w:contextualSpacing/>
+        <w:rPr>
+          <w:szCs w:val="28"/>
+        </w:rPr>
+      </w:pPr>
+      <w:r>
+        <w:rPr>
+          <w:szCs w:val="28"/>
+        </w:rPr>
+        <w:t>Средств</w:t>
+      </w:r>
+      <w:r>
+        <w:rPr>
+          <w:szCs w:val="28"/>
+        </w:rPr>
+        <w:t>о</w:t>
+      </w:r>
+      <w:r>
+        <w:rPr>
+          <w:szCs w:val="28"/>
+        </w:rPr>
+        <w:t xml:space="preserve"> разработки пользовательского интерфейса – </w:t>
+      </w:r>
+      <w:r>
+        <w:rPr>
+          <w:szCs w:val="28"/>
+          <w:lang w:val="en-US"/>
+        </w:rPr>
+        <w:t>WinAPI</w:t>
+      </w:r>
+      <w:r>
+        <w:rPr>
+          <w:szCs w:val="28"/>
+        </w:rPr>
+        <w:t>.</w:t>
+      </w:r>
+    </w:p>
+    <w:p>
+      <w:r>
+        <w:t xml:space="preserve">Данное приложение будет работать на </w:t>
+      </w:r>
+      <w:r>
+        <w:t>ОС</w:t>
+      </w:r>
+      <w:r>
+        <w:t xml:space="preserve"> </w:t>
+      </w:r>
+      <w:r>
+        <w:rPr>
+          <w:lang w:val="en-US"/>
+        </w:rPr>
+        <w:t>Microsoft</w:t>
+      </w:r>
+      <w:r>
+        <w:t xml:space="preserve"> </w:t>
+      </w:r>
+      <w:r>
+        <w:rPr>
+          <w:lang w:val="en-US"/>
+        </w:rPr>
+        <w:t>Windows</w:t>
+      </w:r>
+      <w:r>
+        <w:t xml:space="preserve"> (</w:t>
+      </w:r>
+      <w:r>
+        <w:t>см. пункт выше</w:t>
+      </w:r>
+      <w:r>
+        <w:t>)</w:t>
+      </w:r>
+      <w:r>
+        <w:t xml:space="preserve">. Самым универсальным вариантом доступа ко всем функциям данной ОС является интерфейс, предоставляемый ей прикладным программам. К тому же, как и всегда, компания </w:t>
+      </w:r>
+      <w:r>
+        <w:rPr>
+          <w:lang w:val="en-US"/>
+        </w:rPr>
+        <w:t>Microsoft</w:t>
+      </w:r>
+      <w:r>
+        <w:t xml:space="preserve"> </w:t>
+      </w:r>
+      <w:r>
+        <w:t xml:space="preserve">старалась максимально сделать </w:t>
+      </w:r>
+      <w:r>
+        <w:rPr>
+          <w:lang w:val="en-US"/>
+        </w:rPr>
+        <w:t>WinAPI</w:t>
+      </w:r>
+      <w:r>
+        <w:t xml:space="preserve"> </w:t>
+      </w:r>
+      <w:r>
+        <w:t xml:space="preserve">совместимым со всеми версиями </w:t>
+      </w:r>
+      <w:r>
+        <w:rPr>
+          <w:lang w:val="en-US"/>
+        </w:rPr>
+        <w:t>Windows</w:t>
+      </w:r>
+      <w:r>
+        <w:t xml:space="preserve">, </w:t>
+      </w:r>
+      <w:r>
+        <w:t xml:space="preserve">что является </w:t>
+      </w:r>
+      <w:r>
+        <w:t xml:space="preserve">также </w:t>
+      </w:r>
+      <w:r>
+        <w:t>большим плюсом</w:t>
+      </w:r>
+      <w:r>
+        <w:t xml:space="preserve"> для использования</w:t>
+      </w:r>
+      <w:r>
+        <w:t>.</w:t>
+      </w:r>
+    </w:p>
     <w:p>
       <w:pPr>
         <w:ind w:left="0" w:firstLine="0"/>
@@ -1123,21 +1552,12 @@
         <w:t xml:space="preserve"> </w:t>
       </w:r>
       <w:r>
-        <w:t>ПРОГРАММНО</w:t>
-      </w:r>
-      <w:r>
-        <w:t>Е</w:t>
-      </w:r>
-      <w:r>
-        <w:t xml:space="preserve"> </w:t>
-      </w:r>
-      <w:r>
-        <w:t>ПРОЕКТИРОВАНИЕ</w:t>
+        <w:t>ПРОЕКТИРОВАНИЕ ПРОГРАММНОГО ОБЕСПЕЧЕНИЯ</w:t>
       </w:r>
     </w:p>
     <w:p>
       <w:pPr>
-        <w:pStyle w:val="1"/>
+        <w:pStyle w:val="10"/>
       </w:pPr>
       <w:r>
         <w:t>2</w:t>
@@ -1156,7 +1576,7 @@
     <w:p/>
     <w:p>
       <w:pPr>
-        <w:pStyle w:val="1"/>
+        <w:pStyle w:val="10"/>
       </w:pPr>
       <w:r>
         <w:t>2.2</w:t>
@@ -1172,7 +1592,7 @@
     <w:p/>
     <w:p>
       <w:pPr>
-        <w:pStyle w:val="1"/>
+        <w:pStyle w:val="10"/>
       </w:pPr>
       <w:r>
         <w:t>2</w:t>
@@ -1201,7 +1621,7 @@
     <w:p/>
     <w:p>
       <w:pPr>
-        <w:pStyle w:val="1"/>
+        <w:pStyle w:val="10"/>
       </w:pPr>
       <w:r>
         <w:t>2</w:t>
@@ -1246,18 +1666,15 @@
         <w:t>3</w:t>
       </w:r>
       <w:r>
-        <w:t xml:space="preserve"> ПРОГРАММНАЯ</w:t>
-      </w:r>
-      <w:r>
         <w:t xml:space="preserve"> </w:t>
       </w:r>
       <w:r>
-        <w:t>РЕАЛИЗАЦИЯ</w:t>
+        <w:t>РЕАЛИЗАЦИЯ И ТЕСТИРОВАНИЕ ПРОГРАММНОГО ОБЕСПЕЧЕНИЯ</w:t>
       </w:r>
     </w:p>
     <w:p>
       <w:pPr>
-        <w:pStyle w:val="1"/>
+        <w:pStyle w:val="10"/>
       </w:pPr>
       <w:r>
         <w:t>3.1</w:t>
@@ -1266,72 +1683,30 @@
         <w:t xml:space="preserve"> </w:t>
       </w:r>
       <w:r>
-        <w:t>Детальная реализация функциональных частей программного обеспечения</w:t>
-      </w:r>
-    </w:p>
-    <w:p>
-      <w:pPr>
-        <w:pStyle w:val="1"/>
-      </w:pPr>
-      <w:r>
-        <w:t xml:space="preserve">3.1.1 </w:t>
-      </w:r>
-      <w:r>
-        <w:t>Реализация функциональной части клиента и сервера</w:t>
+        <w:t>Разработка архитектуры</w:t>
       </w:r>
     </w:p>
     <w:p/>
     <w:p/>
     <w:p>
       <w:pPr>
-        <w:pStyle w:val="1"/>
-      </w:pPr>
-      <w:r>
-        <w:t xml:space="preserve">3.1.2 </w:t>
-      </w:r>
-      <w:r>
-        <w:t>Реализация пользовательского интерфейса клиента</w:t>
+        <w:pStyle w:val="10"/>
+      </w:pPr>
+      <w:r>
+        <w:t>3.2</w:t>
+      </w:r>
+      <w:r>
+        <w:t xml:space="preserve"> </w:t>
+      </w:r>
+      <w:r>
+        <w:t>Разработка интерфейса</w:t>
       </w:r>
     </w:p>
     <w:p/>
     <w:p/>
     <w:p>
       <w:pPr>
-        <w:pStyle w:val="1"/>
-      </w:pPr>
-      <w:r>
-        <w:t>3.2</w:t>
-      </w:r>
-      <w:r>
-        <w:t xml:space="preserve"> </w:t>
-      </w:r>
-      <w:r>
-        <w:t>Сопроводительная документация программного обеспечения</w:t>
-      </w:r>
-    </w:p>
-    <w:p>
-      <w:pPr>
-        <w:pStyle w:val="1"/>
-      </w:pPr>
-      <w:r>
-        <w:t>3.2.1 Описание установки и запуска приложения</w:t>
-      </w:r>
-    </w:p>
-    <w:p/>
-    <w:p/>
-    <w:p>
-      <w:pPr>
-        <w:pStyle w:val="1"/>
-      </w:pPr>
-      <w:r>
-        <w:t>3.2.2 Руководство пользователя</w:t>
-      </w:r>
-    </w:p>
-    <w:p/>
-    <w:p/>
-    <w:p>
-      <w:pPr>
-        <w:pStyle w:val="1"/>
+        <w:pStyle w:val="10"/>
       </w:pPr>
       <w:r>
         <w:t>3.3 Тестирование программного обеспечения</w:t>
@@ -1917,25 +2292,8 @@
                     <w:rPr>
                       <w:sz w:val="24"/>
                       <w:szCs w:val="24"/>
-                      <w:shd w:val="clear" w:color="auto" w:fill="EDF0F5"/>
                     </w:rPr>
-                    <w:t>Клиент-серверное приложение</w:t>
-                  </w:r>
-                  <w:r>
-                    <w:rPr>
-                      <w:sz w:val="24"/>
-                      <w:szCs w:val="24"/>
-                      <w:shd w:val="clear" w:color="auto" w:fill="EDF0F5"/>
-                    </w:rPr>
-                    <w:br/>
-                  </w:r>
-                  <w:r>
-                    <w:rPr>
-                      <w:sz w:val="24"/>
-                      <w:szCs w:val="24"/>
-                      <w:shd w:val="clear" w:color="auto" w:fill="EDF0F5"/>
-                    </w:rPr>
-                    <w:t>(пояснительная записка)</w:t>
+                    <w:t>Клиент-серверное приложение (пояснительная записка)</w:t>
                   </w:r>
                 </w:p>
               </w:txbxContent>
@@ -2302,7 +2660,7 @@
             <w:i/>
             <w:noProof/>
           </w:rPr>
-          <w:t>6</w:t>
+          <w:t>11</w:t>
         </w:r>
         <w:r>
           <w:rPr>
@@ -2345,6 +2703,92 @@
 <file path=word/numbering.xml><?xml version="1.0" encoding="utf-8"?>
 <w:numbering xmlns:ve="http://schemas.openxmlformats.org/markup-compatibility/2006" xmlns:o="urn:schemas-microsoft-com:office:office" xmlns:r="http://schemas.openxmlformats.org/officeDocument/2006/relationships" xmlns:m="http://schemas.openxmlformats.org/officeDocument/2006/math" xmlns:v="urn:schemas-microsoft-com:vml" xmlns:wp="http://schemas.openxmlformats.org/drawingml/2006/wordprocessingDrawing" xmlns:w10="urn:schemas-microsoft-com:office:word" xmlns:w="http://schemas.openxmlformats.org/wordprocessingml/2006/main" xmlns:wne="http://schemas.microsoft.com/office/word/2006/wordml">
   <w:abstractNum w:abstractNumId="0">
+    <w:nsid w:val="043E7979"/>
+    <w:multiLevelType w:val="multilevel"/>
+    <w:tmpl w:val="0419001D"/>
+    <w:lvl w:ilvl="0">
+      <w:start w:val="1"/>
+      <w:numFmt w:val="decimal"/>
+      <w:lvlText w:val="%1)"/>
+      <w:lvlJc w:val="left"/>
+      <w:pPr>
+        <w:ind w:left="360" w:hanging="360"/>
+      </w:pPr>
+    </w:lvl>
+    <w:lvl w:ilvl="1">
+      <w:start w:val="1"/>
+      <w:numFmt w:val="lowerLetter"/>
+      <w:lvlText w:val="%2)"/>
+      <w:lvlJc w:val="left"/>
+      <w:pPr>
+        <w:ind w:left="720" w:hanging="360"/>
+      </w:pPr>
+    </w:lvl>
+    <w:lvl w:ilvl="2">
+      <w:start w:val="1"/>
+      <w:numFmt w:val="lowerRoman"/>
+      <w:lvlText w:val="%3)"/>
+      <w:lvlJc w:val="left"/>
+      <w:pPr>
+        <w:ind w:left="1080" w:hanging="360"/>
+      </w:pPr>
+    </w:lvl>
+    <w:lvl w:ilvl="3">
+      <w:start w:val="1"/>
+      <w:numFmt w:val="decimal"/>
+      <w:lvlText w:val="(%4)"/>
+      <w:lvlJc w:val="left"/>
+      <w:pPr>
+        <w:ind w:left="1440" w:hanging="360"/>
+      </w:pPr>
+    </w:lvl>
+    <w:lvl w:ilvl="4">
+      <w:start w:val="1"/>
+      <w:numFmt w:val="lowerLetter"/>
+      <w:lvlText w:val="(%5)"/>
+      <w:lvlJc w:val="left"/>
+      <w:pPr>
+        <w:ind w:left="1800" w:hanging="360"/>
+      </w:pPr>
+    </w:lvl>
+    <w:lvl w:ilvl="5">
+      <w:start w:val="1"/>
+      <w:numFmt w:val="lowerRoman"/>
+      <w:lvlText w:val="(%6)"/>
+      <w:lvlJc w:val="left"/>
+      <w:pPr>
+        <w:ind w:left="2160" w:hanging="360"/>
+      </w:pPr>
+    </w:lvl>
+    <w:lvl w:ilvl="6">
+      <w:start w:val="1"/>
+      <w:numFmt w:val="decimal"/>
+      <w:lvlText w:val="%7."/>
+      <w:lvlJc w:val="left"/>
+      <w:pPr>
+        <w:ind w:left="2520" w:hanging="360"/>
+      </w:pPr>
+    </w:lvl>
+    <w:lvl w:ilvl="7">
+      <w:start w:val="1"/>
+      <w:numFmt w:val="lowerLetter"/>
+      <w:lvlText w:val="%8."/>
+      <w:lvlJc w:val="left"/>
+      <w:pPr>
+        <w:ind w:left="2880" w:hanging="360"/>
+      </w:pPr>
+    </w:lvl>
+    <w:lvl w:ilvl="8">
+      <w:start w:val="1"/>
+      <w:numFmt w:val="lowerRoman"/>
+      <w:lvlText w:val="%9."/>
+      <w:lvlJc w:val="left"/>
+      <w:pPr>
+        <w:ind w:left="3240" w:hanging="360"/>
+      </w:pPr>
+    </w:lvl>
+  </w:abstractNum>
+  <w:abstractNum w:abstractNumId="1">
     <w:nsid w:val="079511EF"/>
     <w:multiLevelType w:val="hybridMultilevel"/>
     <w:tmpl w:val="78C0DFA6"/>
@@ -2457,7 +2901,7 @@
       </w:rPr>
     </w:lvl>
   </w:abstractNum>
-  <w:abstractNum w:abstractNumId="1">
+  <w:abstractNum w:abstractNumId="2">
     <w:nsid w:val="082A7409"/>
     <w:multiLevelType w:val="hybridMultilevel"/>
     <w:tmpl w:val="F5984E5E"/>
@@ -2570,7 +3014,7 @@
       </w:rPr>
     </w:lvl>
   </w:abstractNum>
-  <w:abstractNum w:abstractNumId="2">
+  <w:abstractNum w:abstractNumId="3">
     <w:nsid w:val="14083B4A"/>
     <w:multiLevelType w:val="hybridMultilevel"/>
     <w:tmpl w:val="84FE84E4"/>
@@ -2683,7 +3127,7 @@
       </w:rPr>
     </w:lvl>
   </w:abstractNum>
-  <w:abstractNum w:abstractNumId="3">
+  <w:abstractNum w:abstractNumId="4">
     <w:nsid w:val="14BC3337"/>
     <w:multiLevelType w:val="multilevel"/>
     <w:tmpl w:val="491C301C"/>
@@ -2796,7 +3240,7 @@
       </w:rPr>
     </w:lvl>
   </w:abstractNum>
-  <w:abstractNum w:abstractNumId="4">
+  <w:abstractNum w:abstractNumId="5">
     <w:nsid w:val="15D367AB"/>
     <w:multiLevelType w:val="hybridMultilevel"/>
     <w:tmpl w:val="10C230E6"/>
@@ -2909,7 +3353,7 @@
       </w:rPr>
     </w:lvl>
   </w:abstractNum>
-  <w:abstractNum w:abstractNumId="5">
+  <w:abstractNum w:abstractNumId="6">
     <w:nsid w:val="19FB5DF8"/>
     <w:multiLevelType w:val="multilevel"/>
     <w:tmpl w:val="887803B6"/>
@@ -3030,11 +3474,11 @@
       </w:rPr>
     </w:lvl>
   </w:abstractNum>
-  <w:abstractNum w:abstractNumId="6">
+  <w:abstractNum w:abstractNumId="7">
     <w:nsid w:val="1C620DAB"/>
     <w:multiLevelType w:val="hybridMultilevel"/>
     <w:tmpl w:val="58B82066"/>
-    <w:lvl w:ilvl="0" w:tplc="04090001">
+    <w:lvl w:ilvl="0" w:tplc="926A943A">
       <w:start w:val="1"/>
       <w:numFmt w:val="bullet"/>
       <w:lvlText w:val=""/>
@@ -3046,7 +3490,7 @@
         <w:rFonts w:ascii="Symbol" w:hAnsi="Symbol" w:hint="default"/>
       </w:rPr>
     </w:lvl>
-    <w:lvl w:ilvl="1" w:tplc="04090003" w:tentative="1">
+    <w:lvl w:ilvl="1" w:tplc="FBDE14F8" w:tentative="1">
       <w:start w:val="1"/>
       <w:numFmt w:val="bullet"/>
       <w:lvlText w:val="o"/>
@@ -3058,7 +3502,7 @@
         <w:rFonts w:ascii="Courier New" w:hAnsi="Courier New" w:cs="Courier New" w:hint="default"/>
       </w:rPr>
     </w:lvl>
-    <w:lvl w:ilvl="2" w:tplc="04090005" w:tentative="1">
+    <w:lvl w:ilvl="2" w:tplc="DF48612C" w:tentative="1">
       <w:start w:val="1"/>
       <w:numFmt w:val="bullet"/>
       <w:lvlText w:val=""/>
@@ -3070,7 +3514,7 @@
         <w:rFonts w:ascii="Wingdings" w:hAnsi="Wingdings" w:hint="default"/>
       </w:rPr>
     </w:lvl>
-    <w:lvl w:ilvl="3" w:tplc="04090001" w:tentative="1">
+    <w:lvl w:ilvl="3" w:tplc="48460F1A" w:tentative="1">
       <w:start w:val="1"/>
       <w:numFmt w:val="bullet"/>
       <w:lvlText w:val=""/>
@@ -3082,7 +3526,7 @@
         <w:rFonts w:ascii="Symbol" w:hAnsi="Symbol" w:hint="default"/>
       </w:rPr>
     </w:lvl>
-    <w:lvl w:ilvl="4" w:tplc="04090003" w:tentative="1">
+    <w:lvl w:ilvl="4" w:tplc="D7FC9E04" w:tentative="1">
       <w:start w:val="1"/>
       <w:numFmt w:val="bullet"/>
       <w:lvlText w:val="o"/>
@@ -3094,7 +3538,7 @@
         <w:rFonts w:ascii="Courier New" w:hAnsi="Courier New" w:cs="Courier New" w:hint="default"/>
       </w:rPr>
     </w:lvl>
-    <w:lvl w:ilvl="5" w:tplc="04090005" w:tentative="1">
+    <w:lvl w:ilvl="5" w:tplc="A23C5070" w:tentative="1">
       <w:start w:val="1"/>
       <w:numFmt w:val="bullet"/>
       <w:lvlText w:val=""/>
@@ -3106,7 +3550,7 @@
         <w:rFonts w:ascii="Wingdings" w:hAnsi="Wingdings" w:hint="default"/>
       </w:rPr>
     </w:lvl>
-    <w:lvl w:ilvl="6" w:tplc="04090001" w:tentative="1">
+    <w:lvl w:ilvl="6" w:tplc="4BCAE5B4" w:tentative="1">
       <w:start w:val="1"/>
       <w:numFmt w:val="bullet"/>
       <w:lvlText w:val=""/>
@@ -3118,7 +3562,7 @@
         <w:rFonts w:ascii="Symbol" w:hAnsi="Symbol" w:hint="default"/>
       </w:rPr>
     </w:lvl>
-    <w:lvl w:ilvl="7" w:tplc="04090003" w:tentative="1">
+    <w:lvl w:ilvl="7" w:tplc="EC0AEFBC" w:tentative="1">
       <w:start w:val="1"/>
       <w:numFmt w:val="bullet"/>
       <w:lvlText w:val="o"/>
@@ -3130,7 +3574,7 @@
         <w:rFonts w:ascii="Courier New" w:hAnsi="Courier New" w:cs="Courier New" w:hint="default"/>
       </w:rPr>
     </w:lvl>
-    <w:lvl w:ilvl="8" w:tplc="04090005" w:tentative="1">
+    <w:lvl w:ilvl="8" w:tplc="AC549BDE" w:tentative="1">
       <w:start w:val="1"/>
       <w:numFmt w:val="bullet"/>
       <w:lvlText w:val=""/>
@@ -3143,7 +3587,7 @@
       </w:rPr>
     </w:lvl>
   </w:abstractNum>
-  <w:abstractNum w:abstractNumId="7">
+  <w:abstractNum w:abstractNumId="8">
     <w:nsid w:val="20BF76A4"/>
     <w:multiLevelType w:val="hybridMultilevel"/>
     <w:tmpl w:val="942491FC"/>
@@ -3256,7 +3700,7 @@
       </w:rPr>
     </w:lvl>
   </w:abstractNum>
-  <w:abstractNum w:abstractNumId="8">
+  <w:abstractNum w:abstractNumId="9">
     <w:nsid w:val="283A6FA0"/>
     <w:multiLevelType w:val="multilevel"/>
     <w:tmpl w:val="52805148"/>
@@ -3369,11 +3813,11 @@
       </w:pPr>
     </w:lvl>
   </w:abstractNum>
-  <w:abstractNum w:abstractNumId="9">
+  <w:abstractNum w:abstractNumId="10">
     <w:nsid w:val="2F8A707C"/>
     <w:multiLevelType w:val="hybridMultilevel"/>
     <w:tmpl w:val="3B84A3FA"/>
-    <w:lvl w:ilvl="0" w:tplc="04090001">
+    <w:lvl w:ilvl="0" w:tplc="CDE204BE">
       <w:start w:val="1"/>
       <w:numFmt w:val="bullet"/>
       <w:lvlText w:val=""/>
@@ -3385,7 +3829,7 @@
         <w:rFonts w:ascii="Symbol" w:hAnsi="Symbol" w:hint="default"/>
       </w:rPr>
     </w:lvl>
-    <w:lvl w:ilvl="1" w:tplc="04090003" w:tentative="1">
+    <w:lvl w:ilvl="1" w:tplc="6ECAD79E" w:tentative="1">
       <w:start w:val="1"/>
       <w:numFmt w:val="bullet"/>
       <w:lvlText w:val="o"/>
@@ -3397,7 +3841,7 @@
         <w:rFonts w:ascii="Courier New" w:hAnsi="Courier New" w:cs="Courier New" w:hint="default"/>
       </w:rPr>
     </w:lvl>
-    <w:lvl w:ilvl="2" w:tplc="04090005" w:tentative="1">
+    <w:lvl w:ilvl="2" w:tplc="4F1AFADC" w:tentative="1">
       <w:start w:val="1"/>
       <w:numFmt w:val="bullet"/>
       <w:lvlText w:val=""/>
@@ -3409,7 +3853,7 @@
         <w:rFonts w:ascii="Wingdings" w:hAnsi="Wingdings" w:hint="default"/>
       </w:rPr>
     </w:lvl>
-    <w:lvl w:ilvl="3" w:tplc="04090001" w:tentative="1">
+    <w:lvl w:ilvl="3" w:tplc="91921056" w:tentative="1">
       <w:start w:val="1"/>
       <w:numFmt w:val="bullet"/>
       <w:lvlText w:val=""/>
@@ -3421,7 +3865,7 @@
         <w:rFonts w:ascii="Symbol" w:hAnsi="Symbol" w:hint="default"/>
       </w:rPr>
     </w:lvl>
-    <w:lvl w:ilvl="4" w:tplc="04090003" w:tentative="1">
+    <w:lvl w:ilvl="4" w:tplc="217865C6" w:tentative="1">
       <w:start w:val="1"/>
       <w:numFmt w:val="bullet"/>
       <w:lvlText w:val="o"/>
@@ -3433,7 +3877,7 @@
         <w:rFonts w:ascii="Courier New" w:hAnsi="Courier New" w:cs="Courier New" w:hint="default"/>
       </w:rPr>
     </w:lvl>
-    <w:lvl w:ilvl="5" w:tplc="04090005" w:tentative="1">
+    <w:lvl w:ilvl="5" w:tplc="B56ED87A" w:tentative="1">
       <w:start w:val="1"/>
       <w:numFmt w:val="bullet"/>
       <w:lvlText w:val=""/>
@@ -3445,7 +3889,7 @@
         <w:rFonts w:ascii="Wingdings" w:hAnsi="Wingdings" w:hint="default"/>
       </w:rPr>
     </w:lvl>
-    <w:lvl w:ilvl="6" w:tplc="04090001" w:tentative="1">
+    <w:lvl w:ilvl="6" w:tplc="4E92B8AC" w:tentative="1">
       <w:start w:val="1"/>
       <w:numFmt w:val="bullet"/>
       <w:lvlText w:val=""/>
@@ -3457,7 +3901,7 @@
         <w:rFonts w:ascii="Symbol" w:hAnsi="Symbol" w:hint="default"/>
       </w:rPr>
     </w:lvl>
-    <w:lvl w:ilvl="7" w:tplc="04090003" w:tentative="1">
+    <w:lvl w:ilvl="7" w:tplc="51F229C4" w:tentative="1">
       <w:start w:val="1"/>
       <w:numFmt w:val="bullet"/>
       <w:lvlText w:val="o"/>
@@ -3469,7 +3913,7 @@
         <w:rFonts w:ascii="Courier New" w:hAnsi="Courier New" w:cs="Courier New" w:hint="default"/>
       </w:rPr>
     </w:lvl>
-    <w:lvl w:ilvl="8" w:tplc="04090005" w:tentative="1">
+    <w:lvl w:ilvl="8" w:tplc="9A2CF900" w:tentative="1">
       <w:start w:val="1"/>
       <w:numFmt w:val="bullet"/>
       <w:lvlText w:val=""/>
@@ -3482,7 +3926,7 @@
       </w:rPr>
     </w:lvl>
   </w:abstractNum>
-  <w:abstractNum w:abstractNumId="10">
+  <w:abstractNum w:abstractNumId="11">
     <w:nsid w:val="33465361"/>
     <w:multiLevelType w:val="multilevel"/>
     <w:tmpl w:val="385EDE3C"/>
@@ -3600,11 +4044,11 @@
       </w:rPr>
     </w:lvl>
   </w:abstractNum>
-  <w:abstractNum w:abstractNumId="11">
+  <w:abstractNum w:abstractNumId="12">
     <w:nsid w:val="39D427B8"/>
     <w:multiLevelType w:val="hybridMultilevel"/>
     <w:tmpl w:val="F4086628"/>
-    <w:lvl w:ilvl="0" w:tplc="0419000F">
+    <w:lvl w:ilvl="0" w:tplc="8DF8D230">
       <w:start w:val="1"/>
       <w:numFmt w:val="decimal"/>
       <w:lvlText w:val="%1."/>
@@ -3616,7 +4060,7 @@
         <w:rFonts w:hint="default"/>
       </w:rPr>
     </w:lvl>
-    <w:lvl w:ilvl="1" w:tplc="04190019" w:tentative="1">
+    <w:lvl w:ilvl="1" w:tplc="2A566F42" w:tentative="1">
       <w:start w:val="1"/>
       <w:numFmt w:val="lowerLetter"/>
       <w:lvlText w:val="%2."/>
@@ -3625,7 +4069,7 @@
         <w:ind w:left="1440" w:hanging="360"/>
       </w:pPr>
     </w:lvl>
-    <w:lvl w:ilvl="2" w:tplc="0419001B" w:tentative="1">
+    <w:lvl w:ilvl="2" w:tplc="B5F8A09E" w:tentative="1">
       <w:start w:val="1"/>
       <w:numFmt w:val="lowerRoman"/>
       <w:lvlText w:val="%3."/>
@@ -3634,7 +4078,7 @@
         <w:ind w:left="2160" w:hanging="180"/>
       </w:pPr>
     </w:lvl>
-    <w:lvl w:ilvl="3" w:tplc="0419000F" w:tentative="1">
+    <w:lvl w:ilvl="3" w:tplc="56BE272C" w:tentative="1">
       <w:start w:val="1"/>
       <w:numFmt w:val="decimal"/>
       <w:lvlText w:val="%4."/>
@@ -3643,7 +4087,7 @@
         <w:ind w:left="2880" w:hanging="360"/>
       </w:pPr>
     </w:lvl>
-    <w:lvl w:ilvl="4" w:tplc="04190019" w:tentative="1">
+    <w:lvl w:ilvl="4" w:tplc="1BC23928" w:tentative="1">
       <w:start w:val="1"/>
       <w:numFmt w:val="lowerLetter"/>
       <w:lvlText w:val="%5."/>
@@ -3652,7 +4096,7 @@
         <w:ind w:left="3600" w:hanging="360"/>
       </w:pPr>
     </w:lvl>
-    <w:lvl w:ilvl="5" w:tplc="0419001B" w:tentative="1">
+    <w:lvl w:ilvl="5" w:tplc="FDFAFBBC" w:tentative="1">
       <w:start w:val="1"/>
       <w:numFmt w:val="lowerRoman"/>
       <w:lvlText w:val="%6."/>
@@ -3661,7 +4105,7 @@
         <w:ind w:left="4320" w:hanging="180"/>
       </w:pPr>
     </w:lvl>
-    <w:lvl w:ilvl="6" w:tplc="0419000F" w:tentative="1">
+    <w:lvl w:ilvl="6" w:tplc="276EF562" w:tentative="1">
       <w:start w:val="1"/>
       <w:numFmt w:val="decimal"/>
       <w:lvlText w:val="%7."/>
@@ -3670,7 +4114,7 @@
         <w:ind w:left="5040" w:hanging="360"/>
       </w:pPr>
     </w:lvl>
-    <w:lvl w:ilvl="7" w:tplc="04190019" w:tentative="1">
+    <w:lvl w:ilvl="7" w:tplc="70F01546" w:tentative="1">
       <w:start w:val="1"/>
       <w:numFmt w:val="lowerLetter"/>
       <w:lvlText w:val="%8."/>
@@ -3679,7 +4123,7 @@
         <w:ind w:left="5760" w:hanging="360"/>
       </w:pPr>
     </w:lvl>
-    <w:lvl w:ilvl="8" w:tplc="0419001B" w:tentative="1">
+    <w:lvl w:ilvl="8" w:tplc="7860968C" w:tentative="1">
       <w:start w:val="1"/>
       <w:numFmt w:val="lowerRoman"/>
       <w:lvlText w:val="%9."/>
@@ -3689,7 +4133,7 @@
       </w:pPr>
     </w:lvl>
   </w:abstractNum>
-  <w:abstractNum w:abstractNumId="12">
+  <w:abstractNum w:abstractNumId="13">
     <w:nsid w:val="3A4516C0"/>
     <w:multiLevelType w:val="multilevel"/>
     <w:tmpl w:val="D43A5CCC"/>
@@ -3802,11 +4246,125 @@
       </w:rPr>
     </w:lvl>
   </w:abstractNum>
-  <w:abstractNum w:abstractNumId="13">
+  <w:abstractNum w:abstractNumId="14">
+    <w:nsid w:val="40CB6520"/>
+    <w:multiLevelType w:val="multilevel"/>
+    <w:tmpl w:val="75F80DB6"/>
+    <w:styleLink w:val="1"/>
+    <w:lvl w:ilvl="0">
+      <w:start w:val="1"/>
+      <w:numFmt w:val="bullet"/>
+      <w:lvlText w:val=""/>
+      <w:lvlJc w:val="left"/>
+      <w:pPr>
+        <w:ind w:left="1968" w:hanging="360"/>
+      </w:pPr>
+      <w:rPr>
+        <w:rFonts w:ascii="Wingdings" w:hAnsi="Wingdings" w:hint="default"/>
+      </w:rPr>
+    </w:lvl>
+    <w:lvl w:ilvl="1">
+      <w:start w:val="1"/>
+      <w:numFmt w:val="bullet"/>
+      <w:lvlText w:val="o"/>
+      <w:lvlJc w:val="left"/>
+      <w:pPr>
+        <w:ind w:left="2688" w:hanging="360"/>
+      </w:pPr>
+      <w:rPr>
+        <w:rFonts w:ascii="Courier New" w:hAnsi="Courier New" w:cs="Courier New" w:hint="default"/>
+      </w:rPr>
+    </w:lvl>
+    <w:lvl w:ilvl="2">
+      <w:start w:val="1"/>
+      <w:numFmt w:val="bullet"/>
+      <w:lvlText w:val=""/>
+      <w:lvlJc w:val="left"/>
+      <w:pPr>
+        <w:ind w:left="3408" w:hanging="360"/>
+      </w:pPr>
+      <w:rPr>
+        <w:rFonts w:ascii="Wingdings" w:hAnsi="Wingdings" w:hint="default"/>
+      </w:rPr>
+    </w:lvl>
+    <w:lvl w:ilvl="3">
+      <w:start w:val="1"/>
+      <w:numFmt w:val="bullet"/>
+      <w:lvlText w:val=""/>
+      <w:lvlJc w:val="left"/>
+      <w:pPr>
+        <w:ind w:left="4128" w:hanging="360"/>
+      </w:pPr>
+      <w:rPr>
+        <w:rFonts w:ascii="Symbol" w:hAnsi="Symbol" w:hint="default"/>
+      </w:rPr>
+    </w:lvl>
+    <w:lvl w:ilvl="4">
+      <w:start w:val="1"/>
+      <w:numFmt w:val="bullet"/>
+      <w:lvlText w:val="o"/>
+      <w:lvlJc w:val="left"/>
+      <w:pPr>
+        <w:ind w:left="4848" w:hanging="360"/>
+      </w:pPr>
+      <w:rPr>
+        <w:rFonts w:ascii="Courier New" w:hAnsi="Courier New" w:cs="Courier New" w:hint="default"/>
+      </w:rPr>
+    </w:lvl>
+    <w:lvl w:ilvl="5">
+      <w:start w:val="1"/>
+      <w:numFmt w:val="bullet"/>
+      <w:lvlText w:val=""/>
+      <w:lvlJc w:val="left"/>
+      <w:pPr>
+        <w:ind w:left="5568" w:hanging="360"/>
+      </w:pPr>
+      <w:rPr>
+        <w:rFonts w:ascii="Wingdings" w:hAnsi="Wingdings" w:hint="default"/>
+      </w:rPr>
+    </w:lvl>
+    <w:lvl w:ilvl="6">
+      <w:start w:val="1"/>
+      <w:numFmt w:val="bullet"/>
+      <w:lvlText w:val=""/>
+      <w:lvlJc w:val="left"/>
+      <w:pPr>
+        <w:ind w:left="6288" w:hanging="360"/>
+      </w:pPr>
+      <w:rPr>
+        <w:rFonts w:ascii="Symbol" w:hAnsi="Symbol" w:hint="default"/>
+      </w:rPr>
+    </w:lvl>
+    <w:lvl w:ilvl="7">
+      <w:start w:val="1"/>
+      <w:numFmt w:val="bullet"/>
+      <w:lvlText w:val="o"/>
+      <w:lvlJc w:val="left"/>
+      <w:pPr>
+        <w:ind w:left="7008" w:hanging="360"/>
+      </w:pPr>
+      <w:rPr>
+        <w:rFonts w:ascii="Courier New" w:hAnsi="Courier New" w:cs="Courier New" w:hint="default"/>
+      </w:rPr>
+    </w:lvl>
+    <w:lvl w:ilvl="8">
+      <w:start w:val="1"/>
+      <w:numFmt w:val="bullet"/>
+      <w:lvlText w:val=""/>
+      <w:lvlJc w:val="left"/>
+      <w:pPr>
+        <w:ind w:left="7728" w:hanging="360"/>
+      </w:pPr>
+      <w:rPr>
+        <w:rFonts w:ascii="Wingdings" w:hAnsi="Wingdings" w:hint="default"/>
+      </w:rPr>
+    </w:lvl>
+  </w:abstractNum>
+  <w:abstractNum w:abstractNumId="15">
     <w:nsid w:val="47A96D61"/>
     <w:multiLevelType w:val="hybridMultilevel"/>
     <w:tmpl w:val="99C224D6"/>
-    <w:lvl w:ilvl="0" w:tplc="04190001">
+    <w:lvl w:ilvl="0" w:tplc="0B6A3E1E">
       <w:start w:val="1"/>
       <w:numFmt w:val="bullet"/>
       <w:lvlText w:val=""/>
@@ -3818,7 +4376,7 @@
         <w:rFonts w:ascii="Symbol" w:hAnsi="Symbol" w:hint="default"/>
       </w:rPr>
     </w:lvl>
-    <w:lvl w:ilvl="1" w:tplc="04190003" w:tentative="1">
+    <w:lvl w:ilvl="1" w:tplc="8E40C7C6" w:tentative="1">
       <w:start w:val="1"/>
       <w:numFmt w:val="bullet"/>
       <w:lvlText w:val="o"/>
@@ -3830,7 +4388,7 @@
         <w:rFonts w:ascii="Courier New" w:hAnsi="Courier New" w:cs="Courier New" w:hint="default"/>
       </w:rPr>
     </w:lvl>
-    <w:lvl w:ilvl="2" w:tplc="04190005" w:tentative="1">
+    <w:lvl w:ilvl="2" w:tplc="B504F8E0" w:tentative="1">
       <w:start w:val="1"/>
       <w:numFmt w:val="bullet"/>
       <w:lvlText w:val=""/>
@@ -3842,7 +4400,7 @@
         <w:rFonts w:ascii="Wingdings" w:hAnsi="Wingdings" w:hint="default"/>
       </w:rPr>
     </w:lvl>
-    <w:lvl w:ilvl="3" w:tplc="04190001" w:tentative="1">
+    <w:lvl w:ilvl="3" w:tplc="76586AB2" w:tentative="1">
       <w:start w:val="1"/>
       <w:numFmt w:val="bullet"/>
       <w:lvlText w:val=""/>
@@ -3854,7 +4412,7 @@
         <w:rFonts w:ascii="Symbol" w:hAnsi="Symbol" w:hint="default"/>
       </w:rPr>
     </w:lvl>
-    <w:lvl w:ilvl="4" w:tplc="04190003" w:tentative="1">
+    <w:lvl w:ilvl="4" w:tplc="BED21586" w:tentative="1">
       <w:start w:val="1"/>
       <w:numFmt w:val="bullet"/>
       <w:lvlText w:val="o"/>
@@ -3866,7 +4424,7 @@
         <w:rFonts w:ascii="Courier New" w:hAnsi="Courier New" w:cs="Courier New" w:hint="default"/>
       </w:rPr>
     </w:lvl>
-    <w:lvl w:ilvl="5" w:tplc="04190005" w:tentative="1">
+    <w:lvl w:ilvl="5" w:tplc="12824A0C" w:tentative="1">
       <w:start w:val="1"/>
       <w:numFmt w:val="bullet"/>
       <w:lvlText w:val=""/>
@@ -3878,7 +4436,7 @@
         <w:rFonts w:ascii="Wingdings" w:hAnsi="Wingdings" w:hint="default"/>
       </w:rPr>
     </w:lvl>
-    <w:lvl w:ilvl="6" w:tplc="04190001" w:tentative="1">
+    <w:lvl w:ilvl="6" w:tplc="29588786" w:tentative="1">
       <w:start w:val="1"/>
       <w:numFmt w:val="bullet"/>
       <w:lvlText w:val=""/>
@@ -3890,7 +4448,7 @@
         <w:rFonts w:ascii="Symbol" w:hAnsi="Symbol" w:hint="default"/>
       </w:rPr>
     </w:lvl>
-    <w:lvl w:ilvl="7" w:tplc="04190003" w:tentative="1">
+    <w:lvl w:ilvl="7" w:tplc="B7C2092A" w:tentative="1">
       <w:start w:val="1"/>
       <w:numFmt w:val="bullet"/>
       <w:lvlText w:val="o"/>
@@ -3902,7 +4460,7 @@
         <w:rFonts w:ascii="Courier New" w:hAnsi="Courier New" w:cs="Courier New" w:hint="default"/>
       </w:rPr>
     </w:lvl>
-    <w:lvl w:ilvl="8" w:tplc="04190005" w:tentative="1">
+    <w:lvl w:ilvl="8" w:tplc="D6DC7636" w:tentative="1">
       <w:start w:val="1"/>
       <w:numFmt w:val="bullet"/>
       <w:lvlText w:val=""/>
@@ -3915,11 +4473,11 @@
       </w:rPr>
     </w:lvl>
   </w:abstractNum>
-  <w:abstractNum w:abstractNumId="14">
+  <w:abstractNum w:abstractNumId="16">
     <w:nsid w:val="4A166524"/>
     <w:multiLevelType w:val="hybridMultilevel"/>
     <w:tmpl w:val="B5E83020"/>
-    <w:lvl w:ilvl="0" w:tplc="04090001">
+    <w:lvl w:ilvl="0" w:tplc="04190001">
       <w:start w:val="1"/>
       <w:numFmt w:val="bullet"/>
       <w:lvlText w:val=""/>
@@ -3931,7 +4489,7 @@
         <w:rFonts w:ascii="Symbol" w:hAnsi="Symbol" w:hint="default"/>
       </w:rPr>
     </w:lvl>
-    <w:lvl w:ilvl="1" w:tplc="04090003" w:tentative="1">
+    <w:lvl w:ilvl="1" w:tplc="04190003" w:tentative="1">
       <w:start w:val="1"/>
       <w:numFmt w:val="bullet"/>
       <w:lvlText w:val="o"/>
@@ -3943,7 +4501,7 @@
         <w:rFonts w:ascii="Courier New" w:hAnsi="Courier New" w:cs="Courier New" w:hint="default"/>
       </w:rPr>
     </w:lvl>
-    <w:lvl w:ilvl="2" w:tplc="04090005" w:tentative="1">
+    <w:lvl w:ilvl="2" w:tplc="04190005" w:tentative="1">
       <w:start w:val="1"/>
       <w:numFmt w:val="bullet"/>
       <w:lvlText w:val=""/>
@@ -3955,7 +4513,7 @@
         <w:rFonts w:ascii="Wingdings" w:hAnsi="Wingdings" w:hint="default"/>
       </w:rPr>
     </w:lvl>
-    <w:lvl w:ilvl="3" w:tplc="04090001" w:tentative="1">
+    <w:lvl w:ilvl="3" w:tplc="04190001" w:tentative="1">
       <w:start w:val="1"/>
       <w:numFmt w:val="bullet"/>
       <w:lvlText w:val=""/>
@@ -3967,7 +4525,7 @@
         <w:rFonts w:ascii="Symbol" w:hAnsi="Symbol" w:hint="default"/>
       </w:rPr>
     </w:lvl>
-    <w:lvl w:ilvl="4" w:tplc="04090003" w:tentative="1">
+    <w:lvl w:ilvl="4" w:tplc="04190003" w:tentative="1">
       <w:start w:val="1"/>
       <w:numFmt w:val="bullet"/>
       <w:lvlText w:val="o"/>
@@ -3979,7 +4537,7 @@
         <w:rFonts w:ascii="Courier New" w:hAnsi="Courier New" w:cs="Courier New" w:hint="default"/>
       </w:rPr>
     </w:lvl>
-    <w:lvl w:ilvl="5" w:tplc="04090005" w:tentative="1">
+    <w:lvl w:ilvl="5" w:tplc="04190005" w:tentative="1">
       <w:start w:val="1"/>
       <w:numFmt w:val="bullet"/>
       <w:lvlText w:val=""/>
@@ -3991,7 +4549,7 @@
         <w:rFonts w:ascii="Wingdings" w:hAnsi="Wingdings" w:hint="default"/>
       </w:rPr>
     </w:lvl>
-    <w:lvl w:ilvl="6" w:tplc="04090001" w:tentative="1">
+    <w:lvl w:ilvl="6" w:tplc="04190001" w:tentative="1">
       <w:start w:val="1"/>
       <w:numFmt w:val="bullet"/>
       <w:lvlText w:val=""/>
@@ -4003,7 +4561,7 @@
         <w:rFonts w:ascii="Symbol" w:hAnsi="Symbol" w:hint="default"/>
       </w:rPr>
     </w:lvl>
-    <w:lvl w:ilvl="7" w:tplc="04090003" w:tentative="1">
+    <w:lvl w:ilvl="7" w:tplc="04190003" w:tentative="1">
       <w:start w:val="1"/>
       <w:numFmt w:val="bullet"/>
       <w:lvlText w:val="o"/>
@@ -4015,7 +4573,7 @@
         <w:rFonts w:ascii="Courier New" w:hAnsi="Courier New" w:cs="Courier New" w:hint="default"/>
       </w:rPr>
     </w:lvl>
-    <w:lvl w:ilvl="8" w:tplc="04090005" w:tentative="1">
+    <w:lvl w:ilvl="8" w:tplc="04190005" w:tentative="1">
       <w:start w:val="1"/>
       <w:numFmt w:val="bullet"/>
       <w:lvlText w:val=""/>
@@ -4028,11 +4586,11 @@
       </w:rPr>
     </w:lvl>
   </w:abstractNum>
-  <w:abstractNum w:abstractNumId="15">
+  <w:abstractNum w:abstractNumId="17">
     <w:nsid w:val="4B1A7357"/>
     <w:multiLevelType w:val="hybridMultilevel"/>
     <w:tmpl w:val="01B4B026"/>
-    <w:lvl w:ilvl="0" w:tplc="ECD41690">
+    <w:lvl w:ilvl="0" w:tplc="04090001">
       <w:start w:val="1"/>
       <w:numFmt w:val="decimal"/>
       <w:pStyle w:val="listing"/>
@@ -4051,7 +4609,7 @@
         <w:sz w:val="16"/>
       </w:rPr>
     </w:lvl>
-    <w:lvl w:ilvl="1" w:tplc="04190019" w:tentative="1">
+    <w:lvl w:ilvl="1" w:tplc="04090003" w:tentative="1">
       <w:start w:val="1"/>
       <w:numFmt w:val="lowerLetter"/>
       <w:lvlText w:val="%2."/>
@@ -4060,7 +4618,7 @@
         <w:ind w:left="1553" w:hanging="360"/>
       </w:pPr>
     </w:lvl>
-    <w:lvl w:ilvl="2" w:tplc="0419001B" w:tentative="1">
+    <w:lvl w:ilvl="2" w:tplc="04090005" w:tentative="1">
       <w:start w:val="1"/>
       <w:numFmt w:val="lowerRoman"/>
       <w:lvlText w:val="%3."/>
@@ -4069,7 +4627,7 @@
         <w:ind w:left="2273" w:hanging="180"/>
       </w:pPr>
     </w:lvl>
-    <w:lvl w:ilvl="3" w:tplc="0419000F" w:tentative="1">
+    <w:lvl w:ilvl="3" w:tplc="04090001" w:tentative="1">
       <w:start w:val="1"/>
       <w:numFmt w:val="decimal"/>
       <w:lvlText w:val="%4."/>
@@ -4078,7 +4636,7 @@
         <w:ind w:left="2993" w:hanging="360"/>
       </w:pPr>
     </w:lvl>
-    <w:lvl w:ilvl="4" w:tplc="04190019" w:tentative="1">
+    <w:lvl w:ilvl="4" w:tplc="04090003" w:tentative="1">
       <w:start w:val="1"/>
       <w:numFmt w:val="lowerLetter"/>
       <w:lvlText w:val="%5."/>
@@ -4087,7 +4645,7 @@
         <w:ind w:left="3713" w:hanging="360"/>
       </w:pPr>
     </w:lvl>
-    <w:lvl w:ilvl="5" w:tplc="0419001B" w:tentative="1">
+    <w:lvl w:ilvl="5" w:tplc="04090005" w:tentative="1">
       <w:start w:val="1"/>
       <w:numFmt w:val="lowerRoman"/>
       <w:lvlText w:val="%6."/>
@@ -4096,7 +4654,7 @@
         <w:ind w:left="4433" w:hanging="180"/>
       </w:pPr>
     </w:lvl>
-    <w:lvl w:ilvl="6" w:tplc="0419000F" w:tentative="1">
+    <w:lvl w:ilvl="6" w:tplc="04090001" w:tentative="1">
       <w:start w:val="1"/>
       <w:numFmt w:val="decimal"/>
       <w:lvlText w:val="%7."/>
@@ -4105,7 +4663,7 @@
         <w:ind w:left="5153" w:hanging="360"/>
       </w:pPr>
     </w:lvl>
-    <w:lvl w:ilvl="7" w:tplc="04190019" w:tentative="1">
+    <w:lvl w:ilvl="7" w:tplc="04090003" w:tentative="1">
       <w:start w:val="1"/>
       <w:numFmt w:val="lowerLetter"/>
       <w:lvlText w:val="%8."/>
@@ -4114,7 +4672,7 @@
         <w:ind w:left="5873" w:hanging="360"/>
       </w:pPr>
     </w:lvl>
-    <w:lvl w:ilvl="8" w:tplc="0419001B" w:tentative="1">
+    <w:lvl w:ilvl="8" w:tplc="04090005" w:tentative="1">
       <w:start w:val="1"/>
       <w:numFmt w:val="lowerRoman"/>
       <w:lvlText w:val="%9."/>
@@ -4124,7 +4682,7 @@
       </w:pPr>
     </w:lvl>
   </w:abstractNum>
-  <w:abstractNum w:abstractNumId="16">
+  <w:abstractNum w:abstractNumId="18">
     <w:nsid w:val="4B6772C3"/>
     <w:multiLevelType w:val="multilevel"/>
     <w:tmpl w:val="1A9A10B0"/>
@@ -4245,7 +4803,7 @@
       </w:rPr>
     </w:lvl>
   </w:abstractNum>
-  <w:abstractNum w:abstractNumId="17">
+  <w:abstractNum w:abstractNumId="19">
     <w:nsid w:val="6135006F"/>
     <w:multiLevelType w:val="multilevel"/>
     <w:tmpl w:val="ADB8EE38"/>
@@ -4358,7 +4916,24 @@
       </w:pPr>
     </w:lvl>
   </w:abstractNum>
-  <w:abstractNum w:abstractNumId="18">
+  <w:abstractNum w:abstractNumId="20">
+    <w:nsid w:val="62052DCE"/>
+    <w:multiLevelType w:val="singleLevel"/>
+    <w:tmpl w:val="04190001"/>
+    <w:lvl w:ilvl="0">
+      <w:start w:val="1"/>
+      <w:numFmt w:val="bullet"/>
+      <w:lvlText w:val=""/>
+      <w:lvlJc w:val="left"/>
+      <w:pPr>
+        <w:ind w:left="1968" w:hanging="360"/>
+      </w:pPr>
+      <w:rPr>
+        <w:rFonts w:ascii="Symbol" w:hAnsi="Symbol" w:hint="default"/>
+      </w:rPr>
+    </w:lvl>
+  </w:abstractNum>
+  <w:abstractNum w:abstractNumId="21">
     <w:nsid w:val="76C40A08"/>
     <w:multiLevelType w:val="multilevel"/>
     <w:tmpl w:val="887803B6"/>
@@ -4479,7 +5054,7 @@
       </w:rPr>
     </w:lvl>
   </w:abstractNum>
-  <w:abstractNum w:abstractNumId="19">
+  <w:abstractNum w:abstractNumId="22">
     <w:nsid w:val="7AEC7CE9"/>
     <w:multiLevelType w:val="multilevel"/>
     <w:tmpl w:val="B0287070"/>
@@ -4600,107 +5175,107 @@
       </w:rPr>
     </w:lvl>
   </w:abstractNum>
-  <w:abstractNum w:abstractNumId="20">
+  <w:abstractNum w:abstractNumId="23">
     <w:nsid w:val="7CFE7F91"/>
     <w:multiLevelType w:val="hybridMultilevel"/>
-    <w:tmpl w:val="5C3A8EF0"/>
-    <w:lvl w:ilvl="0" w:tplc="04190001">
+    <w:tmpl w:val="75F80DB6"/>
+    <w:lvl w:ilvl="0" w:tplc="B8148E6C">
+      <w:start w:val="1"/>
+      <w:numFmt w:val="bullet"/>
+      <w:lvlText w:val=""/>
+      <w:lvlJc w:val="left"/>
+      <w:pPr>
+        <w:ind w:left="1968" w:hanging="360"/>
+      </w:pPr>
+      <w:rPr>
+        <w:rFonts w:ascii="Wingdings" w:hAnsi="Wingdings" w:hint="default"/>
+      </w:rPr>
+    </w:lvl>
+    <w:lvl w:ilvl="1" w:tplc="40380838">
+      <w:start w:val="1"/>
+      <w:numFmt w:val="bullet"/>
+      <w:lvlText w:val="o"/>
+      <w:lvlJc w:val="left"/>
+      <w:pPr>
+        <w:ind w:left="2688" w:hanging="360"/>
+      </w:pPr>
+      <w:rPr>
+        <w:rFonts w:ascii="Courier New" w:hAnsi="Courier New" w:cs="Courier New" w:hint="default"/>
+      </w:rPr>
+    </w:lvl>
+    <w:lvl w:ilvl="2" w:tplc="9DDCA19E" w:tentative="1">
+      <w:start w:val="1"/>
+      <w:numFmt w:val="bullet"/>
+      <w:lvlText w:val=""/>
+      <w:lvlJc w:val="left"/>
+      <w:pPr>
+        <w:ind w:left="3408" w:hanging="360"/>
+      </w:pPr>
+      <w:rPr>
+        <w:rFonts w:ascii="Wingdings" w:hAnsi="Wingdings" w:hint="default"/>
+      </w:rPr>
+    </w:lvl>
+    <w:lvl w:ilvl="3" w:tplc="C5F03918" w:tentative="1">
       <w:start w:val="1"/>
       <w:numFmt w:val="bullet"/>
       <w:lvlText w:val=""/>
       <w:lvlJc w:val="left"/>
       <w:pPr>
-        <w:ind w:left="1968" w:hanging="360"/>
+        <w:ind w:left="4128" w:hanging="360"/>
       </w:pPr>
       <w:rPr>
         <w:rFonts w:ascii="Symbol" w:hAnsi="Symbol" w:hint="default"/>
       </w:rPr>
     </w:lvl>
-    <w:lvl w:ilvl="1" w:tplc="04190003">
+    <w:lvl w:ilvl="4" w:tplc="C904520C" w:tentative="1">
       <w:start w:val="1"/>
       <w:numFmt w:val="bullet"/>
       <w:lvlText w:val="o"/>
       <w:lvlJc w:val="left"/>
       <w:pPr>
-        <w:ind w:left="2688" w:hanging="360"/>
+        <w:ind w:left="4848" w:hanging="360"/>
       </w:pPr>
       <w:rPr>
         <w:rFonts w:ascii="Courier New" w:hAnsi="Courier New" w:cs="Courier New" w:hint="default"/>
       </w:rPr>
     </w:lvl>
-    <w:lvl w:ilvl="2" w:tplc="04190005" w:tentative="1">
+    <w:lvl w:ilvl="5" w:tplc="07DCFB4A" w:tentative="1">
       <w:start w:val="1"/>
       <w:numFmt w:val="bullet"/>
       <w:lvlText w:val=""/>
       <w:lvlJc w:val="left"/>
       <w:pPr>
-        <w:ind w:left="3408" w:hanging="360"/>
+        <w:ind w:left="5568" w:hanging="360"/>
       </w:pPr>
       <w:rPr>
         <w:rFonts w:ascii="Wingdings" w:hAnsi="Wingdings" w:hint="default"/>
       </w:rPr>
     </w:lvl>
-    <w:lvl w:ilvl="3" w:tplc="04190001" w:tentative="1">
+    <w:lvl w:ilvl="6" w:tplc="DC3C9736" w:tentative="1">
       <w:start w:val="1"/>
       <w:numFmt w:val="bullet"/>
       <w:lvlText w:val=""/>
       <w:lvlJc w:val="left"/>
       <w:pPr>
-        <w:ind w:left="4128" w:hanging="360"/>
+        <w:ind w:left="6288" w:hanging="360"/>
       </w:pPr>
       <w:rPr>
         <w:rFonts w:ascii="Symbol" w:hAnsi="Symbol" w:hint="default"/>
       </w:rPr>
     </w:lvl>
-    <w:lvl w:ilvl="4" w:tplc="04190003" w:tentative="1">
+    <w:lvl w:ilvl="7" w:tplc="8BD6389C" w:tentative="1">
       <w:start w:val="1"/>
       <w:numFmt w:val="bullet"/>
       <w:lvlText w:val="o"/>
       <w:lvlJc w:val="left"/>
       <w:pPr>
-        <w:ind w:left="4848" w:hanging="360"/>
+        <w:ind w:left="7008" w:hanging="360"/>
       </w:pPr>
       <w:rPr>
         <w:rFonts w:ascii="Courier New" w:hAnsi="Courier New" w:cs="Courier New" w:hint="default"/>
       </w:rPr>
     </w:lvl>
-    <w:lvl w:ilvl="5" w:tplc="04190005" w:tentative="1">
-      <w:start w:val="1"/>
-      <w:numFmt w:val="bullet"/>
-      <w:lvlText w:val=""/>
-      <w:lvlJc w:val="left"/>
-      <w:pPr>
-        <w:ind w:left="5568" w:hanging="360"/>
-      </w:pPr>
-      <w:rPr>
-        <w:rFonts w:ascii="Wingdings" w:hAnsi="Wingdings" w:hint="default"/>
-      </w:rPr>
-    </w:lvl>
-    <w:lvl w:ilvl="6" w:tplc="04190001" w:tentative="1">
-      <w:start w:val="1"/>
-      <w:numFmt w:val="bullet"/>
-      <w:lvlText w:val=""/>
-      <w:lvlJc w:val="left"/>
-      <w:pPr>
-        <w:ind w:left="6288" w:hanging="360"/>
-      </w:pPr>
-      <w:rPr>
-        <w:rFonts w:ascii="Symbol" w:hAnsi="Symbol" w:hint="default"/>
-      </w:rPr>
-    </w:lvl>
-    <w:lvl w:ilvl="7" w:tplc="04190003" w:tentative="1">
-      <w:start w:val="1"/>
-      <w:numFmt w:val="bullet"/>
-      <w:lvlText w:val="o"/>
-      <w:lvlJc w:val="left"/>
-      <w:pPr>
-        <w:ind w:left="7008" w:hanging="360"/>
-      </w:pPr>
-      <w:rPr>
-        <w:rFonts w:ascii="Courier New" w:hAnsi="Courier New" w:cs="Courier New" w:hint="default"/>
-      </w:rPr>
-    </w:lvl>
-    <w:lvl w:ilvl="8" w:tplc="04190005" w:tentative="1">
+    <w:lvl w:ilvl="8" w:tplc="09B4A94A" w:tentative="1">
       <w:start w:val="1"/>
       <w:numFmt w:val="bullet"/>
       <w:lvlText w:val=""/>
@@ -4714,55 +5289,55 @@
     </w:lvl>
   </w:abstractNum>
   <w:num w:numId="1">
-    <w:abstractNumId w:val="18"/>
+    <w:abstractNumId w:val="21"/>
   </w:num>
   <w:num w:numId="2">
+    <w:abstractNumId w:val="13"/>
+  </w:num>
+  <w:num w:numId="3">
     <w:abstractNumId w:val="12"/>
   </w:num>
-  <w:num w:numId="3">
-    <w:abstractNumId w:val="11"/>
-  </w:num>
   <w:num w:numId="4">
-    <w:abstractNumId w:val="20"/>
+    <w:abstractNumId w:val="23"/>
   </w:num>
   <w:num w:numId="5">
+    <w:abstractNumId w:val="5"/>
+  </w:num>
+  <w:num w:numId="6">
     <w:abstractNumId w:val="4"/>
   </w:num>
-  <w:num w:numId="6">
-    <w:abstractNumId w:val="3"/>
-  </w:num>
   <w:num w:numId="7">
-    <w:abstractNumId w:val="7"/>
+    <w:abstractNumId w:val="8"/>
   </w:num>
   <w:num w:numId="8">
-    <w:abstractNumId w:val="1"/>
+    <w:abstractNumId w:val="2"/>
   </w:num>
   <w:num w:numId="9">
-    <w:abstractNumId w:val="15"/>
+    <w:abstractNumId w:val="17"/>
   </w:num>
   <w:num w:numId="10">
+    <w:abstractNumId w:val="19"/>
+  </w:num>
+  <w:num w:numId="11">
     <w:abstractNumId w:val="17"/>
   </w:num>
-  <w:num w:numId="11">
-    <w:abstractNumId w:val="15"/>
-  </w:num>
   <w:num w:numId="12">
-    <w:abstractNumId w:val="15"/>
+    <w:abstractNumId w:val="17"/>
     <w:lvlOverride w:ilvl="0">
       <w:startOverride w:val="1"/>
     </w:lvlOverride>
   </w:num>
   <w:num w:numId="13">
-    <w:abstractNumId w:val="8"/>
+    <w:abstractNumId w:val="9"/>
   </w:num>
   <w:num w:numId="14">
-    <w:abstractNumId w:val="15"/>
+    <w:abstractNumId w:val="17"/>
   </w:num>
   <w:num w:numId="15">
-    <w:abstractNumId w:val="2"/>
+    <w:abstractNumId w:val="3"/>
   </w:num>
   <w:num w:numId="16">
-    <w:abstractNumId w:val="15"/>
+    <w:abstractNumId w:val="17"/>
     <w:lvlOverride w:ilvl="0">
       <w:startOverride w:val="1"/>
     </w:lvlOverride>
@@ -4792,106 +5367,115 @@
     </w:lvlOverride>
   </w:num>
   <w:num w:numId="17">
-    <w:abstractNumId w:val="6"/>
+    <w:abstractNumId w:val="7"/>
   </w:num>
   <w:num w:numId="18">
-    <w:abstractNumId w:val="15"/>
+    <w:abstractNumId w:val="17"/>
     <w:lvlOverride w:ilvl="0">
       <w:startOverride w:val="1"/>
     </w:lvlOverride>
   </w:num>
   <w:num w:numId="19">
-    <w:abstractNumId w:val="0"/>
+    <w:abstractNumId w:val="1"/>
   </w:num>
   <w:num w:numId="20">
-    <w:abstractNumId w:val="10"/>
+    <w:abstractNumId w:val="11"/>
   </w:num>
   <w:num w:numId="21">
-    <w:abstractNumId w:val="16"/>
+    <w:abstractNumId w:val="18"/>
   </w:num>
   <w:num w:numId="22">
-    <w:abstractNumId w:val="13"/>
+    <w:abstractNumId w:val="15"/>
   </w:num>
   <w:num w:numId="23">
-    <w:abstractNumId w:val="5"/>
+    <w:abstractNumId w:val="6"/>
   </w:num>
   <w:num w:numId="24">
-    <w:abstractNumId w:val="15"/>
+    <w:abstractNumId w:val="17"/>
     <w:lvlOverride w:ilvl="0">
       <w:startOverride w:val="1"/>
     </w:lvlOverride>
   </w:num>
   <w:num w:numId="25">
-    <w:abstractNumId w:val="15"/>
+    <w:abstractNumId w:val="17"/>
   </w:num>
   <w:num w:numId="26">
-    <w:abstractNumId w:val="15"/>
+    <w:abstractNumId w:val="17"/>
     <w:lvlOverride w:ilvl="0">
       <w:startOverride w:val="1"/>
     </w:lvlOverride>
   </w:num>
   <w:num w:numId="27">
-    <w:abstractNumId w:val="15"/>
+    <w:abstractNumId w:val="17"/>
   </w:num>
   <w:num w:numId="28">
-    <w:abstractNumId w:val="15"/>
+    <w:abstractNumId w:val="17"/>
     <w:lvlOverride w:ilvl="0">
       <w:startOverride w:val="126"/>
     </w:lvlOverride>
   </w:num>
   <w:num w:numId="29">
-    <w:abstractNumId w:val="15"/>
+    <w:abstractNumId w:val="17"/>
   </w:num>
   <w:num w:numId="30">
-    <w:abstractNumId w:val="15"/>
+    <w:abstractNumId w:val="17"/>
     <w:lvlOverride w:ilvl="0">
       <w:startOverride w:val="126"/>
     </w:lvlOverride>
   </w:num>
   <w:num w:numId="31">
-    <w:abstractNumId w:val="15"/>
+    <w:abstractNumId w:val="17"/>
     <w:lvlOverride w:ilvl="0">
       <w:startOverride w:val="173"/>
     </w:lvlOverride>
   </w:num>
   <w:num w:numId="32">
-    <w:abstractNumId w:val="15"/>
+    <w:abstractNumId w:val="17"/>
     <w:lvlOverride w:ilvl="0">
       <w:startOverride w:val="199"/>
     </w:lvlOverride>
   </w:num>
   <w:num w:numId="33">
-    <w:abstractNumId w:val="15"/>
+    <w:abstractNumId w:val="17"/>
     <w:lvlOverride w:ilvl="0">
       <w:startOverride w:val="271"/>
     </w:lvlOverride>
   </w:num>
   <w:num w:numId="34">
-    <w:abstractNumId w:val="15"/>
+    <w:abstractNumId w:val="17"/>
   </w:num>
   <w:num w:numId="35">
-    <w:abstractNumId w:val="15"/>
+    <w:abstractNumId w:val="17"/>
   </w:num>
   <w:num w:numId="36">
-    <w:abstractNumId w:val="15"/>
+    <w:abstractNumId w:val="17"/>
     <w:lvlOverride w:ilvl="0">
       <w:startOverride w:val="728"/>
     </w:lvlOverride>
   </w:num>
   <w:num w:numId="37">
-    <w:abstractNumId w:val="15"/>
+    <w:abstractNumId w:val="17"/>
     <w:lvlOverride w:ilvl="0">
       <w:startOverride w:val="753"/>
     </w:lvlOverride>
   </w:num>
   <w:num w:numId="38">
-    <w:abstractNumId w:val="9"/>
+    <w:abstractNumId w:val="10"/>
   </w:num>
   <w:num w:numId="39">
+    <w:abstractNumId w:val="16"/>
+  </w:num>
+  <w:num w:numId="40">
+    <w:abstractNumId w:val="22"/>
+  </w:num>
+  <w:num w:numId="41">
     <w:abstractNumId w:val="14"/>
   </w:num>
-  <w:num w:numId="40">
-    <w:abstractNumId w:val="19"/>
+  <w:num w:numId="42">
+    <w:abstractNumId w:val="20"/>
+  </w:num>
+  <w:num w:numId="43">
+    <w:abstractNumId w:val="0"/>
   </w:num>
 </w:numbering>
 </file>
@@ -5066,11 +5650,11 @@
       <w:sz w:val="28"/>
     </w:rPr>
   </w:style>
-  <w:style w:type="paragraph" w:styleId="1">
+  <w:style w:type="paragraph" w:styleId="10">
     <w:name w:val="heading 1"/>
     <w:basedOn w:val="a"/>
     <w:next w:val="a"/>
-    <w:link w:val="10"/>
+    <w:link w:val="11"/>
     <w:uiPriority w:val="9"/>
     <w:qFormat/>
     <w:rsid w:val="003C7EEE"/>
@@ -5089,7 +5673,7 @@
   </w:style>
   <w:style w:type="paragraph" w:styleId="2">
     <w:name w:val="heading 2"/>
-    <w:basedOn w:val="1"/>
+    <w:basedOn w:val="10"/>
     <w:next w:val="a"/>
     <w:link w:val="20"/>
     <w:uiPriority w:val="9"/>
@@ -5106,7 +5690,7 @@
   </w:style>
   <w:style w:type="paragraph" w:styleId="3">
     <w:name w:val="heading 3"/>
-    <w:basedOn w:val="1"/>
+    <w:basedOn w:val="10"/>
     <w:next w:val="a"/>
     <w:link w:val="30"/>
     <w:uiPriority w:val="9"/>
@@ -5402,10 +5986,10 @@
       <w:lang w:val="en-US" w:eastAsia="en-US"/>
     </w:rPr>
   </w:style>
-  <w:style w:type="character" w:customStyle="1" w:styleId="10">
+  <w:style w:type="character" w:customStyle="1" w:styleId="11">
     <w:name w:val="Заголовок 1 Знак"/>
     <w:basedOn w:val="a0"/>
-    <w:link w:val="1"/>
+    <w:link w:val="10"/>
     <w:uiPriority w:val="9"/>
     <w:rsid w:val="003C7EEE"/>
     <w:rPr>
@@ -5447,6 +6031,16 @@
       <w:sz w:val="32"/>
       <w:szCs w:val="28"/>
     </w:rPr>
+  </w:style>
+  <w:style w:type="numbering" w:customStyle="1" w:styleId="1">
+    <w:name w:val="Стиль1"/>
+    <w:uiPriority w:val="99"/>
+    <w:rsid w:val="009C6797"/>
+    <w:pPr>
+      <w:numPr>
+        <w:numId w:val="41"/>
+      </w:numPr>
+    </w:pPr>
   </w:style>
 </w:styles>
 </file>

</xml_diff>